<commit_message>
Added lesson 2 works
</commit_message>
<xml_diff>
--- a/Lesson_2/Sultan_Alawati.docx
+++ b/Lesson_2/Sultan_Alawati.docx
@@ -697,18 +697,7 @@
           <w:szCs w:val="20"/>
           <w:lang w:val="en-PK"/>
         </w:rPr>
-        <w:t xml:space="preserve">] = </w:t>
-      </w:r>
-      <w:proofErr w:type="spellStart"/>
-      <w:r>
-        <w:rPr>
-          <w:rFonts w:ascii="Courier New" w:hAnsi="Courier New" w:cs="Courier New"/>
-          <w:color w:val="000000"/>
-          <w:sz w:val="20"/>
-          <w:szCs w:val="20"/>
-          <w:lang w:val="en-PK"/>
-        </w:rPr>
-        <w:t>findAvgAndSTD_</w:t>
+        <w:t>] = findAvgAndSTD_</w:t>
       </w:r>
       <w:proofErr w:type="gramStart"/>
       <w:r>
@@ -719,7 +708,346 @@
           <w:szCs w:val="20"/>
           <w:lang w:val="en-PK"/>
         </w:rPr>
-        <w:t>Nested</w:t>
+        <w:t>Nested(</w:t>
+      </w:r>
+      <w:proofErr w:type="gramEnd"/>
+      <w:r>
+        <w:rPr>
+          <w:rFonts w:ascii="Courier New" w:hAnsi="Courier New" w:cs="Courier New"/>
+          <w:color w:val="000000"/>
+          <w:sz w:val="20"/>
+          <w:szCs w:val="20"/>
+          <w:lang w:val="en-PK"/>
+        </w:rPr>
+        <w:t>InputVector)</w:t>
+      </w:r>
+    </w:p>
+    <w:p>
+      <w:pPr>
+        <w:autoSpaceDE w:val="0"/>
+        <w:autoSpaceDN w:val="0"/>
+        <w:adjustRightInd w:val="0"/>
+        <w:spacing w:after="0" w:line="240" w:lineRule="auto"/>
+        <w:rPr>
+          <w:rFonts w:ascii="Courier New" w:hAnsi="Courier New" w:cs="Courier New"/>
+          <w:sz w:val="20"/>
+          <w:szCs w:val="20"/>
+          <w:lang w:val="en-PK"/>
+        </w:rPr>
+      </w:pPr>
+      <w:r>
+        <w:rPr>
+          <w:rFonts w:ascii="Courier New" w:hAnsi="Courier New" w:cs="Courier New"/>
+          <w:color w:val="000000"/>
+          <w:sz w:val="20"/>
+          <w:szCs w:val="20"/>
+          <w:lang w:val="en-PK"/>
+        </w:rPr>
+        <w:t xml:space="preserve"> </w:t>
+      </w:r>
+    </w:p>
+    <w:p>
+      <w:pPr>
+        <w:autoSpaceDE w:val="0"/>
+        <w:autoSpaceDN w:val="0"/>
+        <w:adjustRightInd w:val="0"/>
+        <w:spacing w:after="0" w:line="240" w:lineRule="auto"/>
+        <w:rPr>
+          <w:rFonts w:ascii="Courier New" w:hAnsi="Courier New" w:cs="Courier New"/>
+          <w:sz w:val="20"/>
+          <w:szCs w:val="20"/>
+          <w:lang w:val="en-PK"/>
+        </w:rPr>
+      </w:pPr>
+      <w:r>
+        <w:rPr>
+          <w:rFonts w:ascii="Courier New" w:hAnsi="Courier New" w:cs="Courier New"/>
+          <w:color w:val="228B22"/>
+          <w:sz w:val="20"/>
+          <w:szCs w:val="20"/>
+          <w:lang w:val="en-PK"/>
+        </w:rPr>
+        <w:t>%Creating subfunctions</w:t>
+      </w:r>
+    </w:p>
+    <w:p>
+      <w:pPr>
+        <w:autoSpaceDE w:val="0"/>
+        <w:autoSpaceDN w:val="0"/>
+        <w:adjustRightInd w:val="0"/>
+        <w:spacing w:after="0" w:line="240" w:lineRule="auto"/>
+        <w:rPr>
+          <w:rFonts w:ascii="Courier New" w:hAnsi="Courier New" w:cs="Courier New"/>
+          <w:sz w:val="20"/>
+          <w:szCs w:val="20"/>
+          <w:lang w:val="en-PK"/>
+        </w:rPr>
+      </w:pPr>
+      <w:r>
+        <w:rPr>
+          <w:rFonts w:ascii="Courier New" w:hAnsi="Courier New" w:cs="Courier New"/>
+          <w:color w:val="228B22"/>
+          <w:sz w:val="20"/>
+          <w:szCs w:val="20"/>
+          <w:lang w:val="en-PK"/>
+        </w:rPr>
+        <w:t>%Which means subfunctions cannot be called outside of the primary function</w:t>
+      </w:r>
+    </w:p>
+    <w:p>
+      <w:pPr>
+        <w:autoSpaceDE w:val="0"/>
+        <w:autoSpaceDN w:val="0"/>
+        <w:adjustRightInd w:val="0"/>
+        <w:spacing w:after="0" w:line="240" w:lineRule="auto"/>
+        <w:rPr>
+          <w:rFonts w:ascii="Courier New" w:hAnsi="Courier New" w:cs="Courier New"/>
+          <w:sz w:val="20"/>
+          <w:szCs w:val="20"/>
+          <w:lang w:val="en-PK"/>
+        </w:rPr>
+      </w:pPr>
+      <w:r>
+        <w:rPr>
+          <w:rFonts w:ascii="Courier New" w:hAnsi="Courier New" w:cs="Courier New"/>
+          <w:color w:val="228B22"/>
+          <w:sz w:val="20"/>
+          <w:szCs w:val="20"/>
+          <w:lang w:val="en-PK"/>
+        </w:rPr>
+        <w:t>%</w:t>
+      </w:r>
+      <w:proofErr w:type="gramStart"/>
+      <w:r>
+        <w:rPr>
+          <w:rFonts w:ascii="Courier New" w:hAnsi="Courier New" w:cs="Courier New"/>
+          <w:color w:val="228B22"/>
+          <w:sz w:val="20"/>
+          <w:szCs w:val="20"/>
+          <w:lang w:val="en-PK"/>
+        </w:rPr>
+        <w:t>files</w:t>
+      </w:r>
+      <w:proofErr w:type="gramEnd"/>
+    </w:p>
+    <w:p>
+      <w:pPr>
+        <w:autoSpaceDE w:val="0"/>
+        <w:autoSpaceDN w:val="0"/>
+        <w:adjustRightInd w:val="0"/>
+        <w:spacing w:after="0" w:line="240" w:lineRule="auto"/>
+        <w:rPr>
+          <w:rFonts w:ascii="Courier New" w:hAnsi="Courier New" w:cs="Courier New"/>
+          <w:sz w:val="20"/>
+          <w:szCs w:val="20"/>
+          <w:lang w:val="en-PK"/>
+        </w:rPr>
+      </w:pPr>
+      <w:r>
+        <w:rPr>
+          <w:rFonts w:ascii="Courier New" w:hAnsi="Courier New" w:cs="Courier New"/>
+          <w:color w:val="228B22"/>
+          <w:sz w:val="20"/>
+          <w:szCs w:val="20"/>
+          <w:lang w:val="en-PK"/>
+        </w:rPr>
+        <w:t>%You can declare inside primary functions in any order</w:t>
+      </w:r>
+    </w:p>
+    <w:p>
+      <w:pPr>
+        <w:autoSpaceDE w:val="0"/>
+        <w:autoSpaceDN w:val="0"/>
+        <w:adjustRightInd w:val="0"/>
+        <w:spacing w:after="0" w:line="240" w:lineRule="auto"/>
+        <w:rPr>
+          <w:rFonts w:ascii="Courier New" w:hAnsi="Courier New" w:cs="Courier New"/>
+          <w:sz w:val="20"/>
+          <w:szCs w:val="20"/>
+          <w:lang w:val="en-PK"/>
+        </w:rPr>
+      </w:pPr>
+      <w:r>
+        <w:rPr>
+          <w:rFonts w:ascii="Courier New" w:hAnsi="Courier New" w:cs="Courier New"/>
+          <w:color w:val="228B22"/>
+          <w:sz w:val="20"/>
+          <w:szCs w:val="20"/>
+          <w:lang w:val="en-PK"/>
+        </w:rPr>
+        <w:t xml:space="preserve"> </w:t>
+      </w:r>
+    </w:p>
+    <w:p>
+      <w:pPr>
+        <w:autoSpaceDE w:val="0"/>
+        <w:autoSpaceDN w:val="0"/>
+        <w:adjustRightInd w:val="0"/>
+        <w:spacing w:after="0" w:line="240" w:lineRule="auto"/>
+        <w:rPr>
+          <w:rFonts w:ascii="Courier New" w:hAnsi="Courier New" w:cs="Courier New"/>
+          <w:sz w:val="20"/>
+          <w:szCs w:val="20"/>
+          <w:lang w:val="en-PK"/>
+        </w:rPr>
+      </w:pPr>
+      <w:r>
+        <w:rPr>
+          <w:rFonts w:ascii="Courier New" w:hAnsi="Courier New" w:cs="Courier New"/>
+          <w:color w:val="228B22"/>
+          <w:sz w:val="20"/>
+          <w:szCs w:val="20"/>
+          <w:lang w:val="en-PK"/>
+        </w:rPr>
+        <w:t>%Creating subfunction</w:t>
+      </w:r>
+    </w:p>
+    <w:p>
+      <w:pPr>
+        <w:autoSpaceDE w:val="0"/>
+        <w:autoSpaceDN w:val="0"/>
+        <w:adjustRightInd w:val="0"/>
+        <w:spacing w:after="0" w:line="240" w:lineRule="auto"/>
+        <w:rPr>
+          <w:rFonts w:ascii="Courier New" w:hAnsi="Courier New" w:cs="Courier New"/>
+          <w:sz w:val="20"/>
+          <w:szCs w:val="20"/>
+          <w:lang w:val="en-PK"/>
+        </w:rPr>
+      </w:pPr>
+      <w:r>
+        <w:rPr>
+          <w:rFonts w:ascii="Courier New" w:hAnsi="Courier New" w:cs="Courier New"/>
+          <w:color w:val="228B22"/>
+          <w:sz w:val="20"/>
+          <w:szCs w:val="20"/>
+          <w:lang w:val="en-PK"/>
+        </w:rPr>
+        <w:t>%Note that Nested function internal variable is not accessible outsider</w:t>
+      </w:r>
+    </w:p>
+    <w:p>
+      <w:pPr>
+        <w:autoSpaceDE w:val="0"/>
+        <w:autoSpaceDN w:val="0"/>
+        <w:adjustRightInd w:val="0"/>
+        <w:spacing w:after="0" w:line="240" w:lineRule="auto"/>
+        <w:rPr>
+          <w:rFonts w:ascii="Courier New" w:hAnsi="Courier New" w:cs="Courier New"/>
+          <w:sz w:val="20"/>
+          <w:szCs w:val="20"/>
+          <w:lang w:val="en-PK"/>
+        </w:rPr>
+      </w:pPr>
+      <w:r>
+        <w:rPr>
+          <w:rFonts w:ascii="Courier New" w:hAnsi="Courier New" w:cs="Courier New"/>
+          <w:color w:val="228B22"/>
+          <w:sz w:val="20"/>
+          <w:szCs w:val="20"/>
+          <w:lang w:val="en-PK"/>
+        </w:rPr>
+        <w:t xml:space="preserve">%Here </w:t>
+      </w:r>
+      <w:proofErr w:type="spellStart"/>
+      <w:r>
+        <w:rPr>
+          <w:rFonts w:ascii="Courier New" w:hAnsi="Courier New" w:cs="Courier New"/>
+          <w:color w:val="228B22"/>
+          <w:sz w:val="20"/>
+          <w:szCs w:val="20"/>
+          <w:lang w:val="en-PK"/>
+        </w:rPr>
+        <w:t>AvgResult</w:t>
+      </w:r>
+      <w:proofErr w:type="spellEnd"/>
+      <w:r>
+        <w:rPr>
+          <w:rFonts w:ascii="Courier New" w:hAnsi="Courier New" w:cs="Courier New"/>
+          <w:color w:val="228B22"/>
+          <w:sz w:val="20"/>
+          <w:szCs w:val="20"/>
+          <w:lang w:val="en-PK"/>
+        </w:rPr>
+        <w:t xml:space="preserve"> is internal variable name in function definition </w:t>
+      </w:r>
+    </w:p>
+    <w:p>
+      <w:pPr>
+        <w:autoSpaceDE w:val="0"/>
+        <w:autoSpaceDN w:val="0"/>
+        <w:adjustRightInd w:val="0"/>
+        <w:spacing w:after="0" w:line="240" w:lineRule="auto"/>
+        <w:rPr>
+          <w:rFonts w:ascii="Courier New" w:hAnsi="Courier New" w:cs="Courier New"/>
+          <w:sz w:val="20"/>
+          <w:szCs w:val="20"/>
+          <w:lang w:val="en-PK"/>
+        </w:rPr>
+      </w:pPr>
+      <w:r>
+        <w:rPr>
+          <w:rFonts w:ascii="Courier New" w:hAnsi="Courier New" w:cs="Courier New"/>
+          <w:color w:val="000000"/>
+          <w:sz w:val="20"/>
+          <w:szCs w:val="20"/>
+          <w:lang w:val="en-PK"/>
+        </w:rPr>
+        <w:t xml:space="preserve">    </w:t>
+      </w:r>
+      <w:r>
+        <w:rPr>
+          <w:rFonts w:ascii="Courier New" w:hAnsi="Courier New" w:cs="Courier New"/>
+          <w:color w:val="0000FF"/>
+          <w:sz w:val="20"/>
+          <w:szCs w:val="20"/>
+          <w:lang w:val="en-PK"/>
+        </w:rPr>
+        <w:t>function</w:t>
+      </w:r>
+      <w:r>
+        <w:rPr>
+          <w:rFonts w:ascii="Courier New" w:hAnsi="Courier New" w:cs="Courier New"/>
+          <w:color w:val="000000"/>
+          <w:sz w:val="20"/>
+          <w:szCs w:val="20"/>
+          <w:lang w:val="en-PK"/>
+        </w:rPr>
+        <w:t xml:space="preserve"> </w:t>
+      </w:r>
+      <w:proofErr w:type="spellStart"/>
+      <w:r>
+        <w:rPr>
+          <w:rFonts w:ascii="Courier New" w:hAnsi="Courier New" w:cs="Courier New"/>
+          <w:color w:val="000000"/>
+          <w:sz w:val="20"/>
+          <w:szCs w:val="20"/>
+          <w:lang w:val="en-PK"/>
+        </w:rPr>
+        <w:t>AvgResult</w:t>
+      </w:r>
+      <w:proofErr w:type="spellEnd"/>
+      <w:r>
+        <w:rPr>
+          <w:rFonts w:ascii="Courier New" w:hAnsi="Courier New" w:cs="Courier New"/>
+          <w:color w:val="000000"/>
+          <w:sz w:val="20"/>
+          <w:szCs w:val="20"/>
+          <w:lang w:val="en-PK"/>
+        </w:rPr>
+        <w:t xml:space="preserve"> = </w:t>
+      </w:r>
+      <w:proofErr w:type="spellStart"/>
+      <w:proofErr w:type="gramStart"/>
+      <w:r>
+        <w:rPr>
+          <w:rFonts w:ascii="Courier New" w:hAnsi="Courier New" w:cs="Courier New"/>
+          <w:color w:val="000000"/>
+          <w:sz w:val="20"/>
+          <w:szCs w:val="20"/>
+          <w:lang w:val="en-PK"/>
+        </w:rPr>
+        <w:t>findAverage</w:t>
       </w:r>
       <w:proofErr w:type="spellEnd"/>
       <w:r>
@@ -732,7 +1060,6 @@
         </w:rPr>
         <w:t>(</w:t>
       </w:r>
-      <w:proofErr w:type="spellStart"/>
       <w:proofErr w:type="gramEnd"/>
       <w:r>
         <w:rPr>
@@ -742,33 +1069,214 @@
           <w:szCs w:val="20"/>
           <w:lang w:val="en-PK"/>
         </w:rPr>
-        <w:t>InputVector</w:t>
-      </w:r>
-      <w:proofErr w:type="spellEnd"/>
-      <w:r>
-        <w:rPr>
-          <w:rFonts w:ascii="Courier New" w:hAnsi="Courier New" w:cs="Courier New"/>
-          <w:color w:val="000000"/>
-          <w:sz w:val="20"/>
-          <w:szCs w:val="20"/>
-          <w:lang w:val="en-PK"/>
-        </w:rPr>
-        <w:t>)</w:t>
-      </w:r>
-    </w:p>
-    <w:p>
-      <w:pPr>
-        <w:autoSpaceDE w:val="0"/>
-        <w:autoSpaceDN w:val="0"/>
-        <w:adjustRightInd w:val="0"/>
-        <w:spacing w:after="0" w:line="240" w:lineRule="auto"/>
-        <w:rPr>
-          <w:rFonts w:ascii="Courier New" w:hAnsi="Courier New" w:cs="Courier New"/>
-          <w:sz w:val="20"/>
-          <w:szCs w:val="20"/>
-          <w:lang w:val="en-PK"/>
-        </w:rPr>
-      </w:pPr>
+        <w:t>InputVector)</w:t>
+      </w:r>
+    </w:p>
+    <w:p>
+      <w:pPr>
+        <w:autoSpaceDE w:val="0"/>
+        <w:autoSpaceDN w:val="0"/>
+        <w:adjustRightInd w:val="0"/>
+        <w:spacing w:after="0" w:line="240" w:lineRule="auto"/>
+        <w:rPr>
+          <w:rFonts w:ascii="Courier New" w:hAnsi="Courier New" w:cs="Courier New"/>
+          <w:sz w:val="20"/>
+          <w:szCs w:val="20"/>
+          <w:lang w:val="en-PK"/>
+        </w:rPr>
+      </w:pPr>
+      <w:r>
+        <w:rPr>
+          <w:rFonts w:ascii="Courier New" w:hAnsi="Courier New" w:cs="Courier New"/>
+          <w:color w:val="000000"/>
+          <w:sz w:val="20"/>
+          <w:szCs w:val="20"/>
+          <w:lang w:val="en-PK"/>
+        </w:rPr>
+        <w:t xml:space="preserve">        </w:t>
+      </w:r>
+      <w:proofErr w:type="spellStart"/>
+      <w:r>
+        <w:rPr>
+          <w:rFonts w:ascii="Courier New" w:hAnsi="Courier New" w:cs="Courier New"/>
+          <w:color w:val="000000"/>
+          <w:sz w:val="20"/>
+          <w:szCs w:val="20"/>
+          <w:lang w:val="en-PK"/>
+        </w:rPr>
+        <w:t>AvgResult</w:t>
+      </w:r>
+      <w:proofErr w:type="spellEnd"/>
+      <w:r>
+        <w:rPr>
+          <w:rFonts w:ascii="Courier New" w:hAnsi="Courier New" w:cs="Courier New"/>
+          <w:color w:val="000000"/>
+          <w:sz w:val="20"/>
+          <w:szCs w:val="20"/>
+          <w:lang w:val="en-PK"/>
+        </w:rPr>
+        <w:t xml:space="preserve"> = </w:t>
+      </w:r>
+      <w:proofErr w:type="gramStart"/>
+      <w:r>
+        <w:rPr>
+          <w:rFonts w:ascii="Courier New" w:hAnsi="Courier New" w:cs="Courier New"/>
+          <w:color w:val="000000"/>
+          <w:sz w:val="20"/>
+          <w:szCs w:val="20"/>
+          <w:lang w:val="en-PK"/>
+        </w:rPr>
+        <w:t>sum(</w:t>
+      </w:r>
+      <w:proofErr w:type="gramEnd"/>
+      <w:r>
+        <w:rPr>
+          <w:rFonts w:ascii="Courier New" w:hAnsi="Courier New" w:cs="Courier New"/>
+          <w:color w:val="000000"/>
+          <w:sz w:val="20"/>
+          <w:szCs w:val="20"/>
+          <w:lang w:val="en-PK"/>
+        </w:rPr>
+        <w:t>InputVector)/length(InputVector);</w:t>
+      </w:r>
+    </w:p>
+    <w:p>
+      <w:pPr>
+        <w:autoSpaceDE w:val="0"/>
+        <w:autoSpaceDN w:val="0"/>
+        <w:adjustRightInd w:val="0"/>
+        <w:spacing w:after="0" w:line="240" w:lineRule="auto"/>
+        <w:rPr>
+          <w:rFonts w:ascii="Courier New" w:hAnsi="Courier New" w:cs="Courier New"/>
+          <w:sz w:val="20"/>
+          <w:szCs w:val="20"/>
+          <w:lang w:val="en-PK"/>
+        </w:rPr>
+      </w:pPr>
+      <w:r>
+        <w:rPr>
+          <w:rFonts w:ascii="Courier New" w:hAnsi="Courier New" w:cs="Courier New"/>
+          <w:color w:val="000000"/>
+          <w:sz w:val="20"/>
+          <w:szCs w:val="20"/>
+          <w:lang w:val="en-PK"/>
+        </w:rPr>
+        <w:t xml:space="preserve">    </w:t>
+      </w:r>
+      <w:r>
+        <w:rPr>
+          <w:rFonts w:ascii="Courier New" w:hAnsi="Courier New" w:cs="Courier New"/>
+          <w:color w:val="0000FF"/>
+          <w:sz w:val="20"/>
+          <w:szCs w:val="20"/>
+          <w:lang w:val="en-PK"/>
+        </w:rPr>
+        <w:t>end</w:t>
+      </w:r>
+    </w:p>
+    <w:p>
+      <w:pPr>
+        <w:autoSpaceDE w:val="0"/>
+        <w:autoSpaceDN w:val="0"/>
+        <w:adjustRightInd w:val="0"/>
+        <w:spacing w:after="0" w:line="240" w:lineRule="auto"/>
+        <w:rPr>
+          <w:rFonts w:ascii="Courier New" w:hAnsi="Courier New" w:cs="Courier New"/>
+          <w:sz w:val="20"/>
+          <w:szCs w:val="20"/>
+          <w:lang w:val="en-PK"/>
+        </w:rPr>
+      </w:pPr>
+      <w:r>
+        <w:rPr>
+          <w:rFonts w:ascii="Courier New" w:hAnsi="Courier New" w:cs="Courier New"/>
+          <w:color w:val="228B22"/>
+          <w:sz w:val="20"/>
+          <w:szCs w:val="20"/>
+          <w:lang w:val="en-PK"/>
+        </w:rPr>
+        <w:t>%Creating nested function above and using another cousin nested inside this</w:t>
+      </w:r>
+    </w:p>
+    <w:p>
+      <w:pPr>
+        <w:autoSpaceDE w:val="0"/>
+        <w:autoSpaceDN w:val="0"/>
+        <w:adjustRightInd w:val="0"/>
+        <w:spacing w:after="0" w:line="240" w:lineRule="auto"/>
+        <w:rPr>
+          <w:rFonts w:ascii="Courier New" w:hAnsi="Courier New" w:cs="Courier New"/>
+          <w:sz w:val="20"/>
+          <w:szCs w:val="20"/>
+          <w:lang w:val="en-PK"/>
+        </w:rPr>
+      </w:pPr>
+      <w:r>
+        <w:rPr>
+          <w:rFonts w:ascii="Courier New" w:hAnsi="Courier New" w:cs="Courier New"/>
+          <w:color w:val="228B22"/>
+          <w:sz w:val="20"/>
+          <w:szCs w:val="20"/>
+          <w:lang w:val="en-PK"/>
+        </w:rPr>
+        <w:t>%</w:t>
+      </w:r>
+      <w:proofErr w:type="gramStart"/>
+      <w:r>
+        <w:rPr>
+          <w:rFonts w:ascii="Courier New" w:hAnsi="Courier New" w:cs="Courier New"/>
+          <w:color w:val="228B22"/>
+          <w:sz w:val="20"/>
+          <w:szCs w:val="20"/>
+          <w:lang w:val="en-PK"/>
+        </w:rPr>
+        <w:t>nested</w:t>
+      </w:r>
+      <w:proofErr w:type="gramEnd"/>
+      <w:r>
+        <w:rPr>
+          <w:rFonts w:ascii="Courier New" w:hAnsi="Courier New" w:cs="Courier New"/>
+          <w:color w:val="228B22"/>
+          <w:sz w:val="20"/>
+          <w:szCs w:val="20"/>
+          <w:lang w:val="en-PK"/>
+        </w:rPr>
+        <w:t xml:space="preserve"> function so that we do not have to code again for finding average</w:t>
+      </w:r>
+    </w:p>
+    <w:p>
+      <w:pPr>
+        <w:autoSpaceDE w:val="0"/>
+        <w:autoSpaceDN w:val="0"/>
+        <w:adjustRightInd w:val="0"/>
+        <w:spacing w:after="0" w:line="240" w:lineRule="auto"/>
+        <w:rPr>
+          <w:rFonts w:ascii="Courier New" w:hAnsi="Courier New" w:cs="Courier New"/>
+          <w:sz w:val="20"/>
+          <w:szCs w:val="20"/>
+          <w:lang w:val="en-PK"/>
+        </w:rPr>
+      </w:pPr>
+      <w:r>
+        <w:rPr>
+          <w:rFonts w:ascii="Courier New" w:hAnsi="Courier New" w:cs="Courier New"/>
+          <w:color w:val="000000"/>
+          <w:sz w:val="20"/>
+          <w:szCs w:val="20"/>
+          <w:lang w:val="en-PK"/>
+        </w:rPr>
+        <w:t xml:space="preserve">    </w:t>
+      </w:r>
+      <w:r>
+        <w:rPr>
+          <w:rFonts w:ascii="Courier New" w:hAnsi="Courier New" w:cs="Courier New"/>
+          <w:color w:val="0000FF"/>
+          <w:sz w:val="20"/>
+          <w:szCs w:val="20"/>
+          <w:lang w:val="en-PK"/>
+        </w:rPr>
+        <w:t>function</w:t>
+      </w:r>
       <w:r>
         <w:rPr>
           <w:rFonts w:ascii="Courier New" w:hAnsi="Courier New" w:cs="Courier New"/>
@@ -779,132 +1287,182 @@
         </w:rPr>
         <w:t xml:space="preserve"> </w:t>
       </w:r>
-    </w:p>
-    <w:p>
-      <w:pPr>
-        <w:autoSpaceDE w:val="0"/>
-        <w:autoSpaceDN w:val="0"/>
-        <w:adjustRightInd w:val="0"/>
-        <w:spacing w:after="0" w:line="240" w:lineRule="auto"/>
-        <w:rPr>
-          <w:rFonts w:ascii="Courier New" w:hAnsi="Courier New" w:cs="Courier New"/>
-          <w:sz w:val="20"/>
-          <w:szCs w:val="20"/>
-          <w:lang w:val="en-PK"/>
-        </w:rPr>
-      </w:pPr>
-      <w:r>
-        <w:rPr>
-          <w:rFonts w:ascii="Courier New" w:hAnsi="Courier New" w:cs="Courier New"/>
-          <w:color w:val="228B22"/>
-          <w:sz w:val="20"/>
-          <w:szCs w:val="20"/>
-          <w:lang w:val="en-PK"/>
-        </w:rPr>
-        <w:t>%Creating subfunctions</w:t>
-      </w:r>
-    </w:p>
-    <w:p>
-      <w:pPr>
-        <w:autoSpaceDE w:val="0"/>
-        <w:autoSpaceDN w:val="0"/>
-        <w:adjustRightInd w:val="0"/>
-        <w:spacing w:after="0" w:line="240" w:lineRule="auto"/>
-        <w:rPr>
-          <w:rFonts w:ascii="Courier New" w:hAnsi="Courier New" w:cs="Courier New"/>
-          <w:sz w:val="20"/>
-          <w:szCs w:val="20"/>
-          <w:lang w:val="en-PK"/>
-        </w:rPr>
-      </w:pPr>
-      <w:r>
-        <w:rPr>
-          <w:rFonts w:ascii="Courier New" w:hAnsi="Courier New" w:cs="Courier New"/>
-          <w:color w:val="228B22"/>
-          <w:sz w:val="20"/>
-          <w:szCs w:val="20"/>
-          <w:lang w:val="en-PK"/>
-        </w:rPr>
-        <w:t>%Which means subfunctions cannot be called outside of the primary function</w:t>
-      </w:r>
-    </w:p>
-    <w:p>
-      <w:pPr>
-        <w:autoSpaceDE w:val="0"/>
-        <w:autoSpaceDN w:val="0"/>
-        <w:adjustRightInd w:val="0"/>
-        <w:spacing w:after="0" w:line="240" w:lineRule="auto"/>
-        <w:rPr>
-          <w:rFonts w:ascii="Courier New" w:hAnsi="Courier New" w:cs="Courier New"/>
-          <w:sz w:val="20"/>
-          <w:szCs w:val="20"/>
-          <w:lang w:val="en-PK"/>
-        </w:rPr>
-      </w:pPr>
-      <w:r>
-        <w:rPr>
-          <w:rFonts w:ascii="Courier New" w:hAnsi="Courier New" w:cs="Courier New"/>
-          <w:color w:val="228B22"/>
-          <w:sz w:val="20"/>
-          <w:szCs w:val="20"/>
-          <w:lang w:val="en-PK"/>
-        </w:rPr>
-        <w:t>%</w:t>
-      </w:r>
+      <w:proofErr w:type="spellStart"/>
+      <w:r>
+        <w:rPr>
+          <w:rFonts w:ascii="Courier New" w:hAnsi="Courier New" w:cs="Courier New"/>
+          <w:color w:val="000000"/>
+          <w:sz w:val="20"/>
+          <w:szCs w:val="20"/>
+          <w:lang w:val="en-PK"/>
+        </w:rPr>
+        <w:t>StdResult</w:t>
+      </w:r>
+      <w:proofErr w:type="spellEnd"/>
+      <w:r>
+        <w:rPr>
+          <w:rFonts w:ascii="Courier New" w:hAnsi="Courier New" w:cs="Courier New"/>
+          <w:color w:val="000000"/>
+          <w:sz w:val="20"/>
+          <w:szCs w:val="20"/>
+          <w:lang w:val="en-PK"/>
+        </w:rPr>
+        <w:t xml:space="preserve"> = </w:t>
+      </w:r>
+      <w:proofErr w:type="spellStart"/>
       <w:proofErr w:type="gramStart"/>
       <w:r>
         <w:rPr>
           <w:rFonts w:ascii="Courier New" w:hAnsi="Courier New" w:cs="Courier New"/>
-          <w:color w:val="228B22"/>
-          <w:sz w:val="20"/>
-          <w:szCs w:val="20"/>
-          <w:lang w:val="en-PK"/>
-        </w:rPr>
-        <w:t>files</w:t>
+          <w:color w:val="000000"/>
+          <w:sz w:val="20"/>
+          <w:szCs w:val="20"/>
+          <w:lang w:val="en-PK"/>
+        </w:rPr>
+        <w:t>findSTD</w:t>
+      </w:r>
+      <w:proofErr w:type="spellEnd"/>
+      <w:r>
+        <w:rPr>
+          <w:rFonts w:ascii="Courier New" w:hAnsi="Courier New" w:cs="Courier New"/>
+          <w:color w:val="000000"/>
+          <w:sz w:val="20"/>
+          <w:szCs w:val="20"/>
+          <w:lang w:val="en-PK"/>
+        </w:rPr>
+        <w:t>(</w:t>
       </w:r>
       <w:proofErr w:type="gramEnd"/>
-    </w:p>
-    <w:p>
-      <w:pPr>
-        <w:autoSpaceDE w:val="0"/>
-        <w:autoSpaceDN w:val="0"/>
-        <w:adjustRightInd w:val="0"/>
-        <w:spacing w:after="0" w:line="240" w:lineRule="auto"/>
-        <w:rPr>
-          <w:rFonts w:ascii="Courier New" w:hAnsi="Courier New" w:cs="Courier New"/>
-          <w:sz w:val="20"/>
-          <w:szCs w:val="20"/>
-          <w:lang w:val="en-PK"/>
-        </w:rPr>
-      </w:pPr>
-      <w:r>
-        <w:rPr>
-          <w:rFonts w:ascii="Courier New" w:hAnsi="Courier New" w:cs="Courier New"/>
-          <w:color w:val="228B22"/>
-          <w:sz w:val="20"/>
-          <w:szCs w:val="20"/>
-          <w:lang w:val="en-PK"/>
-        </w:rPr>
-        <w:t>%You can declare inside primary functions in any order</w:t>
-      </w:r>
-    </w:p>
-    <w:p>
-      <w:pPr>
-        <w:autoSpaceDE w:val="0"/>
-        <w:autoSpaceDN w:val="0"/>
-        <w:adjustRightInd w:val="0"/>
-        <w:spacing w:after="0" w:line="240" w:lineRule="auto"/>
-        <w:rPr>
-          <w:rFonts w:ascii="Courier New" w:hAnsi="Courier New" w:cs="Courier New"/>
-          <w:sz w:val="20"/>
-          <w:szCs w:val="20"/>
-          <w:lang w:val="en-PK"/>
-        </w:rPr>
-      </w:pPr>
-      <w:r>
-        <w:rPr>
-          <w:rFonts w:ascii="Courier New" w:hAnsi="Courier New" w:cs="Courier New"/>
-          <w:color w:val="228B22"/>
+      <w:r>
+        <w:rPr>
+          <w:rFonts w:ascii="Courier New" w:hAnsi="Courier New" w:cs="Courier New"/>
+          <w:color w:val="000000"/>
+          <w:sz w:val="20"/>
+          <w:szCs w:val="20"/>
+          <w:lang w:val="en-PK"/>
+        </w:rPr>
+        <w:t>InputVector)</w:t>
+      </w:r>
+    </w:p>
+    <w:p>
+      <w:pPr>
+        <w:autoSpaceDE w:val="0"/>
+        <w:autoSpaceDN w:val="0"/>
+        <w:adjustRightInd w:val="0"/>
+        <w:spacing w:after="0" w:line="240" w:lineRule="auto"/>
+        <w:rPr>
+          <w:rFonts w:ascii="Courier New" w:hAnsi="Courier New" w:cs="Courier New"/>
+          <w:sz w:val="20"/>
+          <w:szCs w:val="20"/>
+          <w:lang w:val="en-PK"/>
+        </w:rPr>
+      </w:pPr>
+      <w:r>
+        <w:rPr>
+          <w:rFonts w:ascii="Courier New" w:hAnsi="Courier New" w:cs="Courier New"/>
+          <w:color w:val="000000"/>
+          <w:sz w:val="20"/>
+          <w:szCs w:val="20"/>
+          <w:lang w:val="en-PK"/>
+        </w:rPr>
+        <w:t xml:space="preserve">        </w:t>
+      </w:r>
+      <w:proofErr w:type="spellStart"/>
+      <w:r>
+        <w:rPr>
+          <w:rFonts w:ascii="Courier New" w:hAnsi="Courier New" w:cs="Courier New"/>
+          <w:color w:val="000000"/>
+          <w:sz w:val="20"/>
+          <w:szCs w:val="20"/>
+          <w:lang w:val="en-PK"/>
+        </w:rPr>
+        <w:t>StdResult</w:t>
+      </w:r>
+      <w:proofErr w:type="spellEnd"/>
+      <w:r>
+        <w:rPr>
+          <w:rFonts w:ascii="Courier New" w:hAnsi="Courier New" w:cs="Courier New"/>
+          <w:color w:val="000000"/>
+          <w:sz w:val="20"/>
+          <w:szCs w:val="20"/>
+          <w:lang w:val="en-PK"/>
+        </w:rPr>
+        <w:t xml:space="preserve"> = (sum((InputVector-</w:t>
+      </w:r>
+      <w:proofErr w:type="gramStart"/>
+      <w:r>
+        <w:rPr>
+          <w:rFonts w:ascii="Courier New" w:hAnsi="Courier New" w:cs="Courier New"/>
+          <w:color w:val="000000"/>
+          <w:sz w:val="20"/>
+          <w:szCs w:val="20"/>
+          <w:lang w:val="en-PK"/>
+        </w:rPr>
+        <w:t>findAverage(</w:t>
+      </w:r>
+      <w:proofErr w:type="gramEnd"/>
+      <w:r>
+        <w:rPr>
+          <w:rFonts w:ascii="Courier New" w:hAnsi="Courier New" w:cs="Courier New"/>
+          <w:color w:val="000000"/>
+          <w:sz w:val="20"/>
+          <w:szCs w:val="20"/>
+          <w:lang w:val="en-PK"/>
+        </w:rPr>
+        <w:t>InputVector)).^2)/(length(InputVector)-1))^(1/2);</w:t>
+      </w:r>
+    </w:p>
+    <w:p>
+      <w:pPr>
+        <w:autoSpaceDE w:val="0"/>
+        <w:autoSpaceDN w:val="0"/>
+        <w:adjustRightInd w:val="0"/>
+        <w:spacing w:after="0" w:line="240" w:lineRule="auto"/>
+        <w:rPr>
+          <w:rFonts w:ascii="Courier New" w:hAnsi="Courier New" w:cs="Courier New"/>
+          <w:sz w:val="20"/>
+          <w:szCs w:val="20"/>
+          <w:lang w:val="en-PK"/>
+        </w:rPr>
+      </w:pPr>
+      <w:r>
+        <w:rPr>
+          <w:rFonts w:ascii="Courier New" w:hAnsi="Courier New" w:cs="Courier New"/>
+          <w:color w:val="000000"/>
+          <w:sz w:val="20"/>
+          <w:szCs w:val="20"/>
+          <w:lang w:val="en-PK"/>
+        </w:rPr>
+        <w:t xml:space="preserve">    </w:t>
+      </w:r>
+      <w:r>
+        <w:rPr>
+          <w:rFonts w:ascii="Courier New" w:hAnsi="Courier New" w:cs="Courier New"/>
+          <w:color w:val="0000FF"/>
+          <w:sz w:val="20"/>
+          <w:szCs w:val="20"/>
+          <w:lang w:val="en-PK"/>
+        </w:rPr>
+        <w:t>end</w:t>
+      </w:r>
+    </w:p>
+    <w:p>
+      <w:pPr>
+        <w:autoSpaceDE w:val="0"/>
+        <w:autoSpaceDN w:val="0"/>
+        <w:adjustRightInd w:val="0"/>
+        <w:spacing w:after="0" w:line="240" w:lineRule="auto"/>
+        <w:rPr>
+          <w:rFonts w:ascii="Courier New" w:hAnsi="Courier New" w:cs="Courier New"/>
+          <w:sz w:val="20"/>
+          <w:szCs w:val="20"/>
+          <w:lang w:val="en-PK"/>
+        </w:rPr>
+      </w:pPr>
+      <w:r>
+        <w:rPr>
+          <w:rFonts w:ascii="Courier New" w:hAnsi="Courier New" w:cs="Courier New"/>
+          <w:color w:val="0000FF"/>
           <w:sz w:val="20"/>
           <w:szCs w:val="20"/>
           <w:lang w:val="en-PK"/>
@@ -933,132 +1491,90 @@
           <w:szCs w:val="20"/>
           <w:lang w:val="en-PK"/>
         </w:rPr>
-        <w:t>%Creating subfunction</w:t>
-      </w:r>
-    </w:p>
-    <w:p>
-      <w:pPr>
-        <w:autoSpaceDE w:val="0"/>
-        <w:autoSpaceDN w:val="0"/>
-        <w:adjustRightInd w:val="0"/>
-        <w:spacing w:after="0" w:line="240" w:lineRule="auto"/>
-        <w:rPr>
-          <w:rFonts w:ascii="Courier New" w:hAnsi="Courier New" w:cs="Courier New"/>
-          <w:sz w:val="20"/>
-          <w:szCs w:val="20"/>
-          <w:lang w:val="en-PK"/>
-        </w:rPr>
-      </w:pPr>
-      <w:r>
-        <w:rPr>
-          <w:rFonts w:ascii="Courier New" w:hAnsi="Courier New" w:cs="Courier New"/>
-          <w:color w:val="228B22"/>
-          <w:sz w:val="20"/>
-          <w:szCs w:val="20"/>
-          <w:lang w:val="en-PK"/>
-        </w:rPr>
-        <w:t>%Note that Nested function internal variable is not accessible outsider</w:t>
-      </w:r>
-    </w:p>
-    <w:p>
-      <w:pPr>
-        <w:autoSpaceDE w:val="0"/>
-        <w:autoSpaceDN w:val="0"/>
-        <w:adjustRightInd w:val="0"/>
-        <w:spacing w:after="0" w:line="240" w:lineRule="auto"/>
-        <w:rPr>
-          <w:rFonts w:ascii="Courier New" w:hAnsi="Courier New" w:cs="Courier New"/>
-          <w:sz w:val="20"/>
-          <w:szCs w:val="20"/>
-          <w:lang w:val="en-PK"/>
-        </w:rPr>
-      </w:pPr>
-      <w:r>
-        <w:rPr>
-          <w:rFonts w:ascii="Courier New" w:hAnsi="Courier New" w:cs="Courier New"/>
-          <w:color w:val="228B22"/>
-          <w:sz w:val="20"/>
-          <w:szCs w:val="20"/>
-          <w:lang w:val="en-PK"/>
-        </w:rPr>
-        <w:t xml:space="preserve">%Here </w:t>
-      </w:r>
-      <w:proofErr w:type="spellStart"/>
-      <w:r>
-        <w:rPr>
-          <w:rFonts w:ascii="Courier New" w:hAnsi="Courier New" w:cs="Courier New"/>
-          <w:color w:val="228B22"/>
-          <w:sz w:val="20"/>
-          <w:szCs w:val="20"/>
-          <w:lang w:val="en-PK"/>
-        </w:rPr>
-        <w:t>AvgResult</w:t>
-      </w:r>
-      <w:proofErr w:type="spellEnd"/>
-      <w:r>
-        <w:rPr>
-          <w:rFonts w:ascii="Courier New" w:hAnsi="Courier New" w:cs="Courier New"/>
-          <w:color w:val="228B22"/>
-          <w:sz w:val="20"/>
-          <w:szCs w:val="20"/>
-          <w:lang w:val="en-PK"/>
-        </w:rPr>
-        <w:t xml:space="preserve"> is internal variable name in function definition </w:t>
-      </w:r>
-    </w:p>
-    <w:p>
-      <w:pPr>
-        <w:autoSpaceDE w:val="0"/>
-        <w:autoSpaceDN w:val="0"/>
-        <w:adjustRightInd w:val="0"/>
-        <w:spacing w:after="0" w:line="240" w:lineRule="auto"/>
-        <w:rPr>
-          <w:rFonts w:ascii="Courier New" w:hAnsi="Courier New" w:cs="Courier New"/>
-          <w:sz w:val="20"/>
-          <w:szCs w:val="20"/>
-          <w:lang w:val="en-PK"/>
-        </w:rPr>
-      </w:pPr>
-      <w:r>
-        <w:rPr>
-          <w:rFonts w:ascii="Courier New" w:hAnsi="Courier New" w:cs="Courier New"/>
-          <w:color w:val="000000"/>
-          <w:sz w:val="20"/>
-          <w:szCs w:val="20"/>
-          <w:lang w:val="en-PK"/>
-        </w:rPr>
-        <w:t xml:space="preserve">    </w:t>
-      </w:r>
-      <w:r>
-        <w:rPr>
-          <w:rFonts w:ascii="Courier New" w:hAnsi="Courier New" w:cs="Courier New"/>
-          <w:color w:val="0000FF"/>
-          <w:sz w:val="20"/>
-          <w:szCs w:val="20"/>
-          <w:lang w:val="en-PK"/>
-        </w:rPr>
-        <w:t>function</w:t>
-      </w:r>
-      <w:r>
-        <w:rPr>
-          <w:rFonts w:ascii="Courier New" w:hAnsi="Courier New" w:cs="Courier New"/>
-          <w:color w:val="000000"/>
-          <w:sz w:val="20"/>
-          <w:szCs w:val="20"/>
-          <w:lang w:val="en-PK"/>
-        </w:rPr>
-        <w:t xml:space="preserve"> </w:t>
-      </w:r>
-      <w:proofErr w:type="spellStart"/>
-      <w:r>
-        <w:rPr>
-          <w:rFonts w:ascii="Courier New" w:hAnsi="Courier New" w:cs="Courier New"/>
-          <w:color w:val="000000"/>
-          <w:sz w:val="20"/>
-          <w:szCs w:val="20"/>
-          <w:lang w:val="en-PK"/>
-        </w:rPr>
-        <w:t>AvgResult</w:t>
+        <w:t>%Now what I am actually doing in my primary function</w:t>
+      </w:r>
+    </w:p>
+    <w:p>
+      <w:pPr>
+        <w:autoSpaceDE w:val="0"/>
+        <w:autoSpaceDN w:val="0"/>
+        <w:adjustRightInd w:val="0"/>
+        <w:spacing w:after="0" w:line="240" w:lineRule="auto"/>
+        <w:rPr>
+          <w:rFonts w:ascii="Courier New" w:hAnsi="Courier New" w:cs="Courier New"/>
+          <w:sz w:val="20"/>
+          <w:szCs w:val="20"/>
+          <w:lang w:val="en-PK"/>
+        </w:rPr>
+      </w:pPr>
+      <w:r>
+        <w:rPr>
+          <w:rFonts w:ascii="Courier New" w:hAnsi="Courier New" w:cs="Courier New"/>
+          <w:color w:val="000000"/>
+          <w:sz w:val="20"/>
+          <w:szCs w:val="20"/>
+          <w:lang w:val="en-PK"/>
+        </w:rPr>
+        <w:t xml:space="preserve">average = </w:t>
+      </w:r>
+      <w:proofErr w:type="spellStart"/>
+      <w:proofErr w:type="gramStart"/>
+      <w:r>
+        <w:rPr>
+          <w:rFonts w:ascii="Courier New" w:hAnsi="Courier New" w:cs="Courier New"/>
+          <w:color w:val="000000"/>
+          <w:sz w:val="20"/>
+          <w:szCs w:val="20"/>
+          <w:lang w:val="en-PK"/>
+        </w:rPr>
+        <w:t>findAverage</w:t>
+      </w:r>
+      <w:proofErr w:type="spellEnd"/>
+      <w:r>
+        <w:rPr>
+          <w:rFonts w:ascii="Courier New" w:hAnsi="Courier New" w:cs="Courier New"/>
+          <w:color w:val="000000"/>
+          <w:sz w:val="20"/>
+          <w:szCs w:val="20"/>
+          <w:lang w:val="en-PK"/>
+        </w:rPr>
+        <w:t>(</w:t>
+      </w:r>
+      <w:proofErr w:type="gramEnd"/>
+      <w:r>
+        <w:rPr>
+          <w:rFonts w:ascii="Courier New" w:hAnsi="Courier New" w:cs="Courier New"/>
+          <w:color w:val="000000"/>
+          <w:sz w:val="20"/>
+          <w:szCs w:val="20"/>
+          <w:lang w:val="en-PK"/>
+        </w:rPr>
+        <w:t>InputVector);</w:t>
+      </w:r>
+    </w:p>
+    <w:p>
+      <w:pPr>
+        <w:autoSpaceDE w:val="0"/>
+        <w:autoSpaceDN w:val="0"/>
+        <w:adjustRightInd w:val="0"/>
+        <w:spacing w:after="0" w:line="240" w:lineRule="auto"/>
+        <w:rPr>
+          <w:rFonts w:ascii="Courier New" w:hAnsi="Courier New" w:cs="Courier New"/>
+          <w:sz w:val="20"/>
+          <w:szCs w:val="20"/>
+          <w:lang w:val="en-PK"/>
+        </w:rPr>
+      </w:pPr>
+      <w:proofErr w:type="spellStart"/>
+      <w:r>
+        <w:rPr>
+          <w:rFonts w:ascii="Courier New" w:hAnsi="Courier New" w:cs="Courier New"/>
+          <w:color w:val="000000"/>
+          <w:sz w:val="20"/>
+          <w:szCs w:val="20"/>
+          <w:lang w:val="en-PK"/>
+        </w:rPr>
+        <w:t>StandardDeviation</w:t>
       </w:r>
       <w:proofErr w:type="spellEnd"/>
       <w:r>
@@ -1081,7 +1597,7 @@
           <w:szCs w:val="20"/>
           <w:lang w:val="en-PK"/>
         </w:rPr>
-        <w:t>findAverage</w:t>
+        <w:t>findSTD</w:t>
       </w:r>
       <w:proofErr w:type="spellEnd"/>
       <w:r>
@@ -1094,7 +1610,6 @@
         </w:rPr>
         <w:t>(</w:t>
       </w:r>
-      <w:proofErr w:type="spellStart"/>
       <w:proofErr w:type="gramEnd"/>
       <w:r>
         <w:rPr>
@@ -1104,638 +1619,7 @@
           <w:szCs w:val="20"/>
           <w:lang w:val="en-PK"/>
         </w:rPr>
-        <w:t>InputVector</w:t>
-      </w:r>
-      <w:proofErr w:type="spellEnd"/>
-      <w:r>
-        <w:rPr>
-          <w:rFonts w:ascii="Courier New" w:hAnsi="Courier New" w:cs="Courier New"/>
-          <w:color w:val="000000"/>
-          <w:sz w:val="20"/>
-          <w:szCs w:val="20"/>
-          <w:lang w:val="en-PK"/>
-        </w:rPr>
-        <w:t>)</w:t>
-      </w:r>
-    </w:p>
-    <w:p>
-      <w:pPr>
-        <w:autoSpaceDE w:val="0"/>
-        <w:autoSpaceDN w:val="0"/>
-        <w:adjustRightInd w:val="0"/>
-        <w:spacing w:after="0" w:line="240" w:lineRule="auto"/>
-        <w:rPr>
-          <w:rFonts w:ascii="Courier New" w:hAnsi="Courier New" w:cs="Courier New"/>
-          <w:sz w:val="20"/>
-          <w:szCs w:val="20"/>
-          <w:lang w:val="en-PK"/>
-        </w:rPr>
-      </w:pPr>
-      <w:r>
-        <w:rPr>
-          <w:rFonts w:ascii="Courier New" w:hAnsi="Courier New" w:cs="Courier New"/>
-          <w:color w:val="000000"/>
-          <w:sz w:val="20"/>
-          <w:szCs w:val="20"/>
-          <w:lang w:val="en-PK"/>
-        </w:rPr>
-        <w:t xml:space="preserve">        </w:t>
-      </w:r>
-      <w:proofErr w:type="spellStart"/>
-      <w:r>
-        <w:rPr>
-          <w:rFonts w:ascii="Courier New" w:hAnsi="Courier New" w:cs="Courier New"/>
-          <w:color w:val="000000"/>
-          <w:sz w:val="20"/>
-          <w:szCs w:val="20"/>
-          <w:lang w:val="en-PK"/>
-        </w:rPr>
-        <w:t>AvgResult</w:t>
-      </w:r>
-      <w:proofErr w:type="spellEnd"/>
-      <w:r>
-        <w:rPr>
-          <w:rFonts w:ascii="Courier New" w:hAnsi="Courier New" w:cs="Courier New"/>
-          <w:color w:val="000000"/>
-          <w:sz w:val="20"/>
-          <w:szCs w:val="20"/>
-          <w:lang w:val="en-PK"/>
-        </w:rPr>
-        <w:t xml:space="preserve"> = </w:t>
-      </w:r>
-      <w:proofErr w:type="gramStart"/>
-      <w:r>
-        <w:rPr>
-          <w:rFonts w:ascii="Courier New" w:hAnsi="Courier New" w:cs="Courier New"/>
-          <w:color w:val="000000"/>
-          <w:sz w:val="20"/>
-          <w:szCs w:val="20"/>
-          <w:lang w:val="en-PK"/>
-        </w:rPr>
-        <w:t>sum(</w:t>
-      </w:r>
-      <w:proofErr w:type="spellStart"/>
-      <w:proofErr w:type="gramEnd"/>
-      <w:r>
-        <w:rPr>
-          <w:rFonts w:ascii="Courier New" w:hAnsi="Courier New" w:cs="Courier New"/>
-          <w:color w:val="000000"/>
-          <w:sz w:val="20"/>
-          <w:szCs w:val="20"/>
-          <w:lang w:val="en-PK"/>
-        </w:rPr>
-        <w:t>InputVector</w:t>
-      </w:r>
-      <w:proofErr w:type="spellEnd"/>
-      <w:r>
-        <w:rPr>
-          <w:rFonts w:ascii="Courier New" w:hAnsi="Courier New" w:cs="Courier New"/>
-          <w:color w:val="000000"/>
-          <w:sz w:val="20"/>
-          <w:szCs w:val="20"/>
-          <w:lang w:val="en-PK"/>
-        </w:rPr>
-        <w:t>)/length(</w:t>
-      </w:r>
-      <w:proofErr w:type="spellStart"/>
-      <w:r>
-        <w:rPr>
-          <w:rFonts w:ascii="Courier New" w:hAnsi="Courier New" w:cs="Courier New"/>
-          <w:color w:val="000000"/>
-          <w:sz w:val="20"/>
-          <w:szCs w:val="20"/>
-          <w:lang w:val="en-PK"/>
-        </w:rPr>
-        <w:t>InputVector</w:t>
-      </w:r>
-      <w:proofErr w:type="spellEnd"/>
-      <w:r>
-        <w:rPr>
-          <w:rFonts w:ascii="Courier New" w:hAnsi="Courier New" w:cs="Courier New"/>
-          <w:color w:val="000000"/>
-          <w:sz w:val="20"/>
-          <w:szCs w:val="20"/>
-          <w:lang w:val="en-PK"/>
-        </w:rPr>
-        <w:t>);</w:t>
-      </w:r>
-    </w:p>
-    <w:p>
-      <w:pPr>
-        <w:autoSpaceDE w:val="0"/>
-        <w:autoSpaceDN w:val="0"/>
-        <w:adjustRightInd w:val="0"/>
-        <w:spacing w:after="0" w:line="240" w:lineRule="auto"/>
-        <w:rPr>
-          <w:rFonts w:ascii="Courier New" w:hAnsi="Courier New" w:cs="Courier New"/>
-          <w:sz w:val="20"/>
-          <w:szCs w:val="20"/>
-          <w:lang w:val="en-PK"/>
-        </w:rPr>
-      </w:pPr>
-      <w:r>
-        <w:rPr>
-          <w:rFonts w:ascii="Courier New" w:hAnsi="Courier New" w:cs="Courier New"/>
-          <w:color w:val="000000"/>
-          <w:sz w:val="20"/>
-          <w:szCs w:val="20"/>
-          <w:lang w:val="en-PK"/>
-        </w:rPr>
-        <w:t xml:space="preserve">    </w:t>
-      </w:r>
-      <w:r>
-        <w:rPr>
-          <w:rFonts w:ascii="Courier New" w:hAnsi="Courier New" w:cs="Courier New"/>
-          <w:color w:val="0000FF"/>
-          <w:sz w:val="20"/>
-          <w:szCs w:val="20"/>
-          <w:lang w:val="en-PK"/>
-        </w:rPr>
-        <w:t>end</w:t>
-      </w:r>
-    </w:p>
-    <w:p>
-      <w:pPr>
-        <w:autoSpaceDE w:val="0"/>
-        <w:autoSpaceDN w:val="0"/>
-        <w:adjustRightInd w:val="0"/>
-        <w:spacing w:after="0" w:line="240" w:lineRule="auto"/>
-        <w:rPr>
-          <w:rFonts w:ascii="Courier New" w:hAnsi="Courier New" w:cs="Courier New"/>
-          <w:sz w:val="20"/>
-          <w:szCs w:val="20"/>
-          <w:lang w:val="en-PK"/>
-        </w:rPr>
-      </w:pPr>
-      <w:r>
-        <w:rPr>
-          <w:rFonts w:ascii="Courier New" w:hAnsi="Courier New" w:cs="Courier New"/>
-          <w:color w:val="228B22"/>
-          <w:sz w:val="20"/>
-          <w:szCs w:val="20"/>
-          <w:lang w:val="en-PK"/>
-        </w:rPr>
-        <w:t>%Creating nested function above and using another cousin nested inside this</w:t>
-      </w:r>
-    </w:p>
-    <w:p>
-      <w:pPr>
-        <w:autoSpaceDE w:val="0"/>
-        <w:autoSpaceDN w:val="0"/>
-        <w:adjustRightInd w:val="0"/>
-        <w:spacing w:after="0" w:line="240" w:lineRule="auto"/>
-        <w:rPr>
-          <w:rFonts w:ascii="Courier New" w:hAnsi="Courier New" w:cs="Courier New"/>
-          <w:sz w:val="20"/>
-          <w:szCs w:val="20"/>
-          <w:lang w:val="en-PK"/>
-        </w:rPr>
-      </w:pPr>
-      <w:r>
-        <w:rPr>
-          <w:rFonts w:ascii="Courier New" w:hAnsi="Courier New" w:cs="Courier New"/>
-          <w:color w:val="228B22"/>
-          <w:sz w:val="20"/>
-          <w:szCs w:val="20"/>
-          <w:lang w:val="en-PK"/>
-        </w:rPr>
-        <w:t>%</w:t>
-      </w:r>
-      <w:proofErr w:type="gramStart"/>
-      <w:r>
-        <w:rPr>
-          <w:rFonts w:ascii="Courier New" w:hAnsi="Courier New" w:cs="Courier New"/>
-          <w:color w:val="228B22"/>
-          <w:sz w:val="20"/>
-          <w:szCs w:val="20"/>
-          <w:lang w:val="en-PK"/>
-        </w:rPr>
-        <w:t>nested</w:t>
-      </w:r>
-      <w:proofErr w:type="gramEnd"/>
-      <w:r>
-        <w:rPr>
-          <w:rFonts w:ascii="Courier New" w:hAnsi="Courier New" w:cs="Courier New"/>
-          <w:color w:val="228B22"/>
-          <w:sz w:val="20"/>
-          <w:szCs w:val="20"/>
-          <w:lang w:val="en-PK"/>
-        </w:rPr>
-        <w:t xml:space="preserve"> function so that we do not have to code again for finding average</w:t>
-      </w:r>
-    </w:p>
-    <w:p>
-      <w:pPr>
-        <w:autoSpaceDE w:val="0"/>
-        <w:autoSpaceDN w:val="0"/>
-        <w:adjustRightInd w:val="0"/>
-        <w:spacing w:after="0" w:line="240" w:lineRule="auto"/>
-        <w:rPr>
-          <w:rFonts w:ascii="Courier New" w:hAnsi="Courier New" w:cs="Courier New"/>
-          <w:sz w:val="20"/>
-          <w:szCs w:val="20"/>
-          <w:lang w:val="en-PK"/>
-        </w:rPr>
-      </w:pPr>
-      <w:r>
-        <w:rPr>
-          <w:rFonts w:ascii="Courier New" w:hAnsi="Courier New" w:cs="Courier New"/>
-          <w:color w:val="000000"/>
-          <w:sz w:val="20"/>
-          <w:szCs w:val="20"/>
-          <w:lang w:val="en-PK"/>
-        </w:rPr>
-        <w:t xml:space="preserve">    </w:t>
-      </w:r>
-      <w:r>
-        <w:rPr>
-          <w:rFonts w:ascii="Courier New" w:hAnsi="Courier New" w:cs="Courier New"/>
-          <w:color w:val="0000FF"/>
-          <w:sz w:val="20"/>
-          <w:szCs w:val="20"/>
-          <w:lang w:val="en-PK"/>
-        </w:rPr>
-        <w:t>function</w:t>
-      </w:r>
-      <w:r>
-        <w:rPr>
-          <w:rFonts w:ascii="Courier New" w:hAnsi="Courier New" w:cs="Courier New"/>
-          <w:color w:val="000000"/>
-          <w:sz w:val="20"/>
-          <w:szCs w:val="20"/>
-          <w:lang w:val="en-PK"/>
-        </w:rPr>
-        <w:t xml:space="preserve"> </w:t>
-      </w:r>
-      <w:proofErr w:type="spellStart"/>
-      <w:r>
-        <w:rPr>
-          <w:rFonts w:ascii="Courier New" w:hAnsi="Courier New" w:cs="Courier New"/>
-          <w:color w:val="000000"/>
-          <w:sz w:val="20"/>
-          <w:szCs w:val="20"/>
-          <w:lang w:val="en-PK"/>
-        </w:rPr>
-        <w:t>StdResult</w:t>
-      </w:r>
-      <w:proofErr w:type="spellEnd"/>
-      <w:r>
-        <w:rPr>
-          <w:rFonts w:ascii="Courier New" w:hAnsi="Courier New" w:cs="Courier New"/>
-          <w:color w:val="000000"/>
-          <w:sz w:val="20"/>
-          <w:szCs w:val="20"/>
-          <w:lang w:val="en-PK"/>
-        </w:rPr>
-        <w:t xml:space="preserve"> = </w:t>
-      </w:r>
-      <w:proofErr w:type="spellStart"/>
-      <w:proofErr w:type="gramStart"/>
-      <w:r>
-        <w:rPr>
-          <w:rFonts w:ascii="Courier New" w:hAnsi="Courier New" w:cs="Courier New"/>
-          <w:color w:val="000000"/>
-          <w:sz w:val="20"/>
-          <w:szCs w:val="20"/>
-          <w:lang w:val="en-PK"/>
-        </w:rPr>
-        <w:t>findSTD</w:t>
-      </w:r>
-      <w:proofErr w:type="spellEnd"/>
-      <w:r>
-        <w:rPr>
-          <w:rFonts w:ascii="Courier New" w:hAnsi="Courier New" w:cs="Courier New"/>
-          <w:color w:val="000000"/>
-          <w:sz w:val="20"/>
-          <w:szCs w:val="20"/>
-          <w:lang w:val="en-PK"/>
-        </w:rPr>
-        <w:t>(</w:t>
-      </w:r>
-      <w:proofErr w:type="spellStart"/>
-      <w:proofErr w:type="gramEnd"/>
-      <w:r>
-        <w:rPr>
-          <w:rFonts w:ascii="Courier New" w:hAnsi="Courier New" w:cs="Courier New"/>
-          <w:color w:val="000000"/>
-          <w:sz w:val="20"/>
-          <w:szCs w:val="20"/>
-          <w:lang w:val="en-PK"/>
-        </w:rPr>
-        <w:t>InputVector</w:t>
-      </w:r>
-      <w:proofErr w:type="spellEnd"/>
-      <w:r>
-        <w:rPr>
-          <w:rFonts w:ascii="Courier New" w:hAnsi="Courier New" w:cs="Courier New"/>
-          <w:color w:val="000000"/>
-          <w:sz w:val="20"/>
-          <w:szCs w:val="20"/>
-          <w:lang w:val="en-PK"/>
-        </w:rPr>
-        <w:t>)</w:t>
-      </w:r>
-    </w:p>
-    <w:p>
-      <w:pPr>
-        <w:autoSpaceDE w:val="0"/>
-        <w:autoSpaceDN w:val="0"/>
-        <w:adjustRightInd w:val="0"/>
-        <w:spacing w:after="0" w:line="240" w:lineRule="auto"/>
-        <w:rPr>
-          <w:rFonts w:ascii="Courier New" w:hAnsi="Courier New" w:cs="Courier New"/>
-          <w:sz w:val="20"/>
-          <w:szCs w:val="20"/>
-          <w:lang w:val="en-PK"/>
-        </w:rPr>
-      </w:pPr>
-      <w:r>
-        <w:rPr>
-          <w:rFonts w:ascii="Courier New" w:hAnsi="Courier New" w:cs="Courier New"/>
-          <w:color w:val="000000"/>
-          <w:sz w:val="20"/>
-          <w:szCs w:val="20"/>
-          <w:lang w:val="en-PK"/>
-        </w:rPr>
-        <w:t xml:space="preserve">        </w:t>
-      </w:r>
-      <w:proofErr w:type="spellStart"/>
-      <w:r>
-        <w:rPr>
-          <w:rFonts w:ascii="Courier New" w:hAnsi="Courier New" w:cs="Courier New"/>
-          <w:color w:val="000000"/>
-          <w:sz w:val="20"/>
-          <w:szCs w:val="20"/>
-          <w:lang w:val="en-PK"/>
-        </w:rPr>
-        <w:t>StdResult</w:t>
-      </w:r>
-      <w:proofErr w:type="spellEnd"/>
-      <w:r>
-        <w:rPr>
-          <w:rFonts w:ascii="Courier New" w:hAnsi="Courier New" w:cs="Courier New"/>
-          <w:color w:val="000000"/>
-          <w:sz w:val="20"/>
-          <w:szCs w:val="20"/>
-          <w:lang w:val="en-PK"/>
-        </w:rPr>
-        <w:t xml:space="preserve"> = (sum((InputVector-</w:t>
-      </w:r>
-      <w:proofErr w:type="gramStart"/>
-      <w:r>
-        <w:rPr>
-          <w:rFonts w:ascii="Courier New" w:hAnsi="Courier New" w:cs="Courier New"/>
-          <w:color w:val="000000"/>
-          <w:sz w:val="20"/>
-          <w:szCs w:val="20"/>
-          <w:lang w:val="en-PK"/>
-        </w:rPr>
-        <w:t>findAverage(</w:t>
-      </w:r>
-      <w:proofErr w:type="gramEnd"/>
-      <w:r>
-        <w:rPr>
-          <w:rFonts w:ascii="Courier New" w:hAnsi="Courier New" w:cs="Courier New"/>
-          <w:color w:val="000000"/>
-          <w:sz w:val="20"/>
-          <w:szCs w:val="20"/>
-          <w:lang w:val="en-PK"/>
-        </w:rPr>
-        <w:t>InputVector)).^2)/(length(InputVector)-1))^(1/2);</w:t>
-      </w:r>
-    </w:p>
-    <w:p>
-      <w:pPr>
-        <w:autoSpaceDE w:val="0"/>
-        <w:autoSpaceDN w:val="0"/>
-        <w:adjustRightInd w:val="0"/>
-        <w:spacing w:after="0" w:line="240" w:lineRule="auto"/>
-        <w:rPr>
-          <w:rFonts w:ascii="Courier New" w:hAnsi="Courier New" w:cs="Courier New"/>
-          <w:sz w:val="20"/>
-          <w:szCs w:val="20"/>
-          <w:lang w:val="en-PK"/>
-        </w:rPr>
-      </w:pPr>
-      <w:r>
-        <w:rPr>
-          <w:rFonts w:ascii="Courier New" w:hAnsi="Courier New" w:cs="Courier New"/>
-          <w:color w:val="000000"/>
-          <w:sz w:val="20"/>
-          <w:szCs w:val="20"/>
-          <w:lang w:val="en-PK"/>
-        </w:rPr>
-        <w:t xml:space="preserve">    </w:t>
-      </w:r>
-      <w:r>
-        <w:rPr>
-          <w:rFonts w:ascii="Courier New" w:hAnsi="Courier New" w:cs="Courier New"/>
-          <w:color w:val="0000FF"/>
-          <w:sz w:val="20"/>
-          <w:szCs w:val="20"/>
-          <w:lang w:val="en-PK"/>
-        </w:rPr>
-        <w:t>end</w:t>
-      </w:r>
-    </w:p>
-    <w:p>
-      <w:pPr>
-        <w:autoSpaceDE w:val="0"/>
-        <w:autoSpaceDN w:val="0"/>
-        <w:adjustRightInd w:val="0"/>
-        <w:spacing w:after="0" w:line="240" w:lineRule="auto"/>
-        <w:rPr>
-          <w:rFonts w:ascii="Courier New" w:hAnsi="Courier New" w:cs="Courier New"/>
-          <w:sz w:val="20"/>
-          <w:szCs w:val="20"/>
-          <w:lang w:val="en-PK"/>
-        </w:rPr>
-      </w:pPr>
-      <w:r>
-        <w:rPr>
-          <w:rFonts w:ascii="Courier New" w:hAnsi="Courier New" w:cs="Courier New"/>
-          <w:color w:val="0000FF"/>
-          <w:sz w:val="20"/>
-          <w:szCs w:val="20"/>
-          <w:lang w:val="en-PK"/>
-        </w:rPr>
-        <w:t xml:space="preserve"> </w:t>
-      </w:r>
-    </w:p>
-    <w:p>
-      <w:pPr>
-        <w:autoSpaceDE w:val="0"/>
-        <w:autoSpaceDN w:val="0"/>
-        <w:adjustRightInd w:val="0"/>
-        <w:spacing w:after="0" w:line="240" w:lineRule="auto"/>
-        <w:rPr>
-          <w:rFonts w:ascii="Courier New" w:hAnsi="Courier New" w:cs="Courier New"/>
-          <w:sz w:val="20"/>
-          <w:szCs w:val="20"/>
-          <w:lang w:val="en-PK"/>
-        </w:rPr>
-      </w:pPr>
-      <w:r>
-        <w:rPr>
-          <w:rFonts w:ascii="Courier New" w:hAnsi="Courier New" w:cs="Courier New"/>
-          <w:color w:val="228B22"/>
-          <w:sz w:val="20"/>
-          <w:szCs w:val="20"/>
-          <w:lang w:val="en-PK"/>
-        </w:rPr>
-        <w:t>%Now what I am actually doing in my primary function</w:t>
-      </w:r>
-    </w:p>
-    <w:p>
-      <w:pPr>
-        <w:autoSpaceDE w:val="0"/>
-        <w:autoSpaceDN w:val="0"/>
-        <w:adjustRightInd w:val="0"/>
-        <w:spacing w:after="0" w:line="240" w:lineRule="auto"/>
-        <w:rPr>
-          <w:rFonts w:ascii="Courier New" w:hAnsi="Courier New" w:cs="Courier New"/>
-          <w:sz w:val="20"/>
-          <w:szCs w:val="20"/>
-          <w:lang w:val="en-PK"/>
-        </w:rPr>
-      </w:pPr>
-      <w:r>
-        <w:rPr>
-          <w:rFonts w:ascii="Courier New" w:hAnsi="Courier New" w:cs="Courier New"/>
-          <w:color w:val="000000"/>
-          <w:sz w:val="20"/>
-          <w:szCs w:val="20"/>
-          <w:lang w:val="en-PK"/>
-        </w:rPr>
-        <w:t xml:space="preserve">average = </w:t>
-      </w:r>
-      <w:proofErr w:type="spellStart"/>
-      <w:proofErr w:type="gramStart"/>
-      <w:r>
-        <w:rPr>
-          <w:rFonts w:ascii="Courier New" w:hAnsi="Courier New" w:cs="Courier New"/>
-          <w:color w:val="000000"/>
-          <w:sz w:val="20"/>
-          <w:szCs w:val="20"/>
-          <w:lang w:val="en-PK"/>
-        </w:rPr>
-        <w:t>findAverage</w:t>
-      </w:r>
-      <w:proofErr w:type="spellEnd"/>
-      <w:r>
-        <w:rPr>
-          <w:rFonts w:ascii="Courier New" w:hAnsi="Courier New" w:cs="Courier New"/>
-          <w:color w:val="000000"/>
-          <w:sz w:val="20"/>
-          <w:szCs w:val="20"/>
-          <w:lang w:val="en-PK"/>
-        </w:rPr>
-        <w:t>(</w:t>
-      </w:r>
-      <w:proofErr w:type="spellStart"/>
-      <w:proofErr w:type="gramEnd"/>
-      <w:r>
-        <w:rPr>
-          <w:rFonts w:ascii="Courier New" w:hAnsi="Courier New" w:cs="Courier New"/>
-          <w:color w:val="000000"/>
-          <w:sz w:val="20"/>
-          <w:szCs w:val="20"/>
-          <w:lang w:val="en-PK"/>
-        </w:rPr>
-        <w:t>InputVector</w:t>
-      </w:r>
-      <w:proofErr w:type="spellEnd"/>
-      <w:r>
-        <w:rPr>
-          <w:rFonts w:ascii="Courier New" w:hAnsi="Courier New" w:cs="Courier New"/>
-          <w:color w:val="000000"/>
-          <w:sz w:val="20"/>
-          <w:szCs w:val="20"/>
-          <w:lang w:val="en-PK"/>
-        </w:rPr>
-        <w:t>);</w:t>
-      </w:r>
-    </w:p>
-    <w:p>
-      <w:pPr>
-        <w:autoSpaceDE w:val="0"/>
-        <w:autoSpaceDN w:val="0"/>
-        <w:adjustRightInd w:val="0"/>
-        <w:spacing w:after="0" w:line="240" w:lineRule="auto"/>
-        <w:rPr>
-          <w:rFonts w:ascii="Courier New" w:hAnsi="Courier New" w:cs="Courier New"/>
-          <w:sz w:val="20"/>
-          <w:szCs w:val="20"/>
-          <w:lang w:val="en-PK"/>
-        </w:rPr>
-      </w:pPr>
-      <w:proofErr w:type="spellStart"/>
-      <w:r>
-        <w:rPr>
-          <w:rFonts w:ascii="Courier New" w:hAnsi="Courier New" w:cs="Courier New"/>
-          <w:color w:val="000000"/>
-          <w:sz w:val="20"/>
-          <w:szCs w:val="20"/>
-          <w:lang w:val="en-PK"/>
-        </w:rPr>
-        <w:t>StandardDeviation</w:t>
-      </w:r>
-      <w:proofErr w:type="spellEnd"/>
-      <w:r>
-        <w:rPr>
-          <w:rFonts w:ascii="Courier New" w:hAnsi="Courier New" w:cs="Courier New"/>
-          <w:color w:val="000000"/>
-          <w:sz w:val="20"/>
-          <w:szCs w:val="20"/>
-          <w:lang w:val="en-PK"/>
-        </w:rPr>
-        <w:t xml:space="preserve"> = </w:t>
-      </w:r>
-      <w:proofErr w:type="spellStart"/>
-      <w:proofErr w:type="gramStart"/>
-      <w:r>
-        <w:rPr>
-          <w:rFonts w:ascii="Courier New" w:hAnsi="Courier New" w:cs="Courier New"/>
-          <w:color w:val="000000"/>
-          <w:sz w:val="20"/>
-          <w:szCs w:val="20"/>
-          <w:lang w:val="en-PK"/>
-        </w:rPr>
-        <w:t>findSTD</w:t>
-      </w:r>
-      <w:proofErr w:type="spellEnd"/>
-      <w:r>
-        <w:rPr>
-          <w:rFonts w:ascii="Courier New" w:hAnsi="Courier New" w:cs="Courier New"/>
-          <w:color w:val="000000"/>
-          <w:sz w:val="20"/>
-          <w:szCs w:val="20"/>
-          <w:lang w:val="en-PK"/>
-        </w:rPr>
-        <w:t>(</w:t>
-      </w:r>
-      <w:proofErr w:type="spellStart"/>
-      <w:proofErr w:type="gramEnd"/>
-      <w:r>
-        <w:rPr>
-          <w:rFonts w:ascii="Courier New" w:hAnsi="Courier New" w:cs="Courier New"/>
-          <w:color w:val="000000"/>
-          <w:sz w:val="20"/>
-          <w:szCs w:val="20"/>
-          <w:lang w:val="en-PK"/>
-        </w:rPr>
-        <w:t>InputVector</w:t>
-      </w:r>
-      <w:proofErr w:type="spellEnd"/>
-      <w:r>
-        <w:rPr>
-          <w:rFonts w:ascii="Courier New" w:hAnsi="Courier New" w:cs="Courier New"/>
-          <w:color w:val="000000"/>
-          <w:sz w:val="20"/>
-          <w:szCs w:val="20"/>
-          <w:lang w:val="en-PK"/>
-        </w:rPr>
-        <w:t>);</w:t>
+        <w:t>InputVector);</w:t>
       </w:r>
     </w:p>
     <w:p>
@@ -1818,27 +1702,7 @@
           <w:sz w:val="24"/>
           <w:szCs w:val="24"/>
         </w:rPr>
-        <w:t xml:space="preserve">MATLAB </w:t>
-      </w:r>
-      <w:r>
-        <w:rPr>
-          <w:rFonts w:ascii="Times New Roman" w:eastAsiaTheme="minorEastAsia" w:hAnsi="Times New Roman" w:cs="Times New Roman"/>
-          <w:b/>
-          <w:bCs/>
-          <w:sz w:val="24"/>
-          <w:szCs w:val="24"/>
-        </w:rPr>
-        <w:t>Script</w:t>
-      </w:r>
-      <w:r>
-        <w:rPr>
-          <w:rFonts w:ascii="Times New Roman" w:eastAsiaTheme="minorEastAsia" w:hAnsi="Times New Roman" w:cs="Times New Roman"/>
-          <w:b/>
-          <w:bCs/>
-          <w:sz w:val="24"/>
-          <w:szCs w:val="24"/>
-        </w:rPr>
-        <w:t xml:space="preserve"> Code:</w:t>
+        <w:t>MATLAB Script Code:</w:t>
       </w:r>
     </w:p>
     <w:p>
@@ -2016,29 +1880,7 @@
           <w:szCs w:val="20"/>
           <w:lang w:val="en-PK"/>
         </w:rPr>
-        <w:t xml:space="preserve"> std] = </w:t>
-      </w:r>
-      <w:proofErr w:type="spellStart"/>
-      <w:r>
-        <w:rPr>
-          <w:rFonts w:ascii="Courier New" w:hAnsi="Courier New" w:cs="Courier New"/>
-          <w:color w:val="000000"/>
-          <w:sz w:val="20"/>
-          <w:szCs w:val="20"/>
-          <w:lang w:val="en-PK"/>
-        </w:rPr>
-        <w:t>findAvgAndSTD_Nested</w:t>
-      </w:r>
-      <w:proofErr w:type="spellEnd"/>
-      <w:r>
-        <w:rPr>
-          <w:rFonts w:ascii="Courier New" w:hAnsi="Courier New" w:cs="Courier New"/>
-          <w:color w:val="000000"/>
-          <w:sz w:val="20"/>
-          <w:szCs w:val="20"/>
-          <w:lang w:val="en-PK"/>
-        </w:rPr>
-        <w:t>(x)</w:t>
+        <w:t xml:space="preserve"> std] = findAvgAndSTD_Nested(x)</w:t>
       </w:r>
     </w:p>
     <w:p>
@@ -3117,6 +2959,2733 @@
           <w:lang w:val="en-PK"/>
         </w:rPr>
       </w:pPr>
+    </w:p>
+    <w:p>
+      <w:pPr>
+        <w:autoSpaceDE w:val="0"/>
+        <w:autoSpaceDN w:val="0"/>
+        <w:adjustRightInd w:val="0"/>
+        <w:spacing w:after="0" w:line="240" w:lineRule="auto"/>
+        <w:rPr>
+          <w:rFonts w:ascii="Courier New" w:hAnsi="Courier New" w:cs="Courier New"/>
+          <w:sz w:val="20"/>
+          <w:szCs w:val="20"/>
+          <w:lang w:val="en-PK"/>
+        </w:rPr>
+      </w:pPr>
+    </w:p>
+    <w:p>
+      <w:pPr>
+        <w:autoSpaceDE w:val="0"/>
+        <w:autoSpaceDN w:val="0"/>
+        <w:adjustRightInd w:val="0"/>
+        <w:spacing w:after="0" w:line="240" w:lineRule="auto"/>
+        <w:rPr>
+          <w:rFonts w:ascii="Courier New" w:hAnsi="Courier New" w:cs="Courier New"/>
+          <w:sz w:val="20"/>
+          <w:szCs w:val="20"/>
+          <w:lang w:val="en-PK"/>
+        </w:rPr>
+      </w:pPr>
+    </w:p>
+    <w:p>
+      <w:pPr>
+        <w:autoSpaceDE w:val="0"/>
+        <w:autoSpaceDN w:val="0"/>
+        <w:adjustRightInd w:val="0"/>
+        <w:spacing w:after="0" w:line="240" w:lineRule="auto"/>
+        <w:rPr>
+          <w:rFonts w:ascii="Courier New" w:hAnsi="Courier New" w:cs="Courier New"/>
+          <w:sz w:val="20"/>
+          <w:szCs w:val="20"/>
+          <w:lang w:val="en-PK"/>
+        </w:rPr>
+      </w:pPr>
+    </w:p>
+    <w:p>
+      <w:pPr>
+        <w:autoSpaceDE w:val="0"/>
+        <w:autoSpaceDN w:val="0"/>
+        <w:adjustRightInd w:val="0"/>
+        <w:spacing w:after="0" w:line="240" w:lineRule="auto"/>
+        <w:rPr>
+          <w:rFonts w:ascii="Courier New" w:hAnsi="Courier New" w:cs="Courier New"/>
+          <w:sz w:val="20"/>
+          <w:szCs w:val="20"/>
+          <w:lang w:val="en-PK"/>
+        </w:rPr>
+      </w:pPr>
+    </w:p>
+    <w:p>
+      <w:pPr>
+        <w:autoSpaceDE w:val="0"/>
+        <w:autoSpaceDN w:val="0"/>
+        <w:adjustRightInd w:val="0"/>
+        <w:spacing w:after="0" w:line="240" w:lineRule="auto"/>
+        <w:rPr>
+          <w:rFonts w:ascii="Courier New" w:hAnsi="Courier New" w:cs="Courier New"/>
+          <w:sz w:val="20"/>
+          <w:szCs w:val="20"/>
+          <w:lang w:val="en-PK"/>
+        </w:rPr>
+      </w:pPr>
+    </w:p>
+    <w:p>
+      <w:pPr>
+        <w:autoSpaceDE w:val="0"/>
+        <w:autoSpaceDN w:val="0"/>
+        <w:adjustRightInd w:val="0"/>
+        <w:spacing w:after="0" w:line="240" w:lineRule="auto"/>
+        <w:rPr>
+          <w:rFonts w:ascii="Courier New" w:hAnsi="Courier New" w:cs="Courier New"/>
+          <w:sz w:val="20"/>
+          <w:szCs w:val="20"/>
+          <w:lang w:val="en-PK"/>
+        </w:rPr>
+      </w:pPr>
+    </w:p>
+    <w:p>
+      <w:pPr>
+        <w:autoSpaceDE w:val="0"/>
+        <w:autoSpaceDN w:val="0"/>
+        <w:adjustRightInd w:val="0"/>
+        <w:spacing w:after="0" w:line="240" w:lineRule="auto"/>
+        <w:rPr>
+          <w:rFonts w:ascii="Courier New" w:hAnsi="Courier New" w:cs="Courier New"/>
+          <w:sz w:val="20"/>
+          <w:szCs w:val="20"/>
+          <w:lang w:val="en-PK"/>
+        </w:rPr>
+      </w:pPr>
+    </w:p>
+    <w:p>
+      <w:pPr>
+        <w:autoSpaceDE w:val="0"/>
+        <w:autoSpaceDN w:val="0"/>
+        <w:adjustRightInd w:val="0"/>
+        <w:spacing w:after="0" w:line="240" w:lineRule="auto"/>
+        <w:rPr>
+          <w:rFonts w:ascii="Courier New" w:hAnsi="Courier New" w:cs="Courier New"/>
+          <w:sz w:val="20"/>
+          <w:szCs w:val="20"/>
+          <w:lang w:val="en-PK"/>
+        </w:rPr>
+      </w:pPr>
+    </w:p>
+    <w:p>
+      <w:pPr>
+        <w:autoSpaceDE w:val="0"/>
+        <w:autoSpaceDN w:val="0"/>
+        <w:adjustRightInd w:val="0"/>
+        <w:spacing w:after="0" w:line="240" w:lineRule="auto"/>
+        <w:rPr>
+          <w:rFonts w:ascii="Courier New" w:hAnsi="Courier New" w:cs="Courier New"/>
+          <w:sz w:val="20"/>
+          <w:szCs w:val="20"/>
+          <w:lang w:val="en-PK"/>
+        </w:rPr>
+      </w:pPr>
+    </w:p>
+    <w:p>
+      <w:pPr>
+        <w:autoSpaceDE w:val="0"/>
+        <w:autoSpaceDN w:val="0"/>
+        <w:adjustRightInd w:val="0"/>
+        <w:spacing w:after="0" w:line="240" w:lineRule="auto"/>
+        <w:rPr>
+          <w:rFonts w:ascii="Courier New" w:hAnsi="Courier New" w:cs="Courier New"/>
+          <w:sz w:val="20"/>
+          <w:szCs w:val="20"/>
+          <w:lang w:val="en-PK"/>
+        </w:rPr>
+      </w:pPr>
+    </w:p>
+    <w:p>
+      <w:pPr>
+        <w:autoSpaceDE w:val="0"/>
+        <w:autoSpaceDN w:val="0"/>
+        <w:adjustRightInd w:val="0"/>
+        <w:spacing w:after="0" w:line="240" w:lineRule="auto"/>
+        <w:rPr>
+          <w:rFonts w:ascii="Courier New" w:hAnsi="Courier New" w:cs="Courier New"/>
+          <w:sz w:val="20"/>
+          <w:szCs w:val="20"/>
+          <w:lang w:val="en-PK"/>
+        </w:rPr>
+      </w:pPr>
+    </w:p>
+    <w:p>
+      <w:pPr>
+        <w:jc w:val="center"/>
+        <w:rPr>
+          <w:rFonts w:ascii="Times New Roman" w:hAnsi="Times New Roman" w:cs="Times New Roman"/>
+          <w:b/>
+          <w:bCs/>
+          <w:color w:val="000000" w:themeColor="text1"/>
+          <w:sz w:val="32"/>
+          <w:szCs w:val="32"/>
+          <w:lang w:val="en-US"/>
+        </w:rPr>
+      </w:pPr>
+      <w:r>
+        <w:rPr>
+          <w:rFonts w:ascii="Times New Roman" w:hAnsi="Times New Roman" w:cs="Times New Roman"/>
+          <w:b/>
+          <w:bCs/>
+          <w:color w:val="000000" w:themeColor="text1"/>
+          <w:sz w:val="32"/>
+          <w:szCs w:val="32"/>
+          <w:lang w:val="en-US"/>
+        </w:rPr>
+        <w:lastRenderedPageBreak/>
+        <w:t>~ (Qno.</w:t>
+      </w:r>
+      <w:r>
+        <w:rPr>
+          <w:rFonts w:ascii="Times New Roman" w:hAnsi="Times New Roman" w:cs="Times New Roman"/>
+          <w:b/>
+          <w:bCs/>
+          <w:color w:val="000000" w:themeColor="text1"/>
+          <w:sz w:val="32"/>
+          <w:szCs w:val="32"/>
+          <w:lang w:val="en-US"/>
+        </w:rPr>
+        <w:t>3</w:t>
+      </w:r>
+      <w:r>
+        <w:rPr>
+          <w:rFonts w:ascii="Times New Roman" w:hAnsi="Times New Roman" w:cs="Times New Roman"/>
+          <w:b/>
+          <w:bCs/>
+          <w:color w:val="000000" w:themeColor="text1"/>
+          <w:sz w:val="32"/>
+          <w:szCs w:val="32"/>
+          <w:lang w:val="en-US"/>
+        </w:rPr>
+        <w:t>) ~</w:t>
+      </w:r>
+    </w:p>
+    <w:p>
+      <w:pPr>
+        <w:jc w:val="center"/>
+        <w:rPr>
+          <w:rFonts w:ascii="Times New Roman" w:hAnsi="Times New Roman" w:cs="Times New Roman"/>
+          <w:b/>
+          <w:bCs/>
+          <w:color w:val="000000" w:themeColor="text1"/>
+          <w:sz w:val="32"/>
+          <w:szCs w:val="32"/>
+          <w:lang w:val="en-US"/>
+        </w:rPr>
+      </w:pPr>
+      <w:r>
+        <w:rPr>
+          <w:noProof/>
+        </w:rPr>
+        <w:drawing>
+          <wp:inline distT="0" distB="0" distL="0" distR="0" wp14:anchorId="021B7FA3" wp14:editId="5C6372C9">
+            <wp:extent cx="5731510" cy="2201545"/>
+            <wp:effectExtent l="0" t="0" r="2540" b="8255"/>
+            <wp:docPr id="3" name="Picture 3"/>
+            <wp:cNvGraphicFramePr>
+              <a:graphicFrameLocks xmlns:a="http://schemas.openxmlformats.org/drawingml/2006/main" noChangeAspect="1"/>
+            </wp:cNvGraphicFramePr>
+            <a:graphic xmlns:a="http://schemas.openxmlformats.org/drawingml/2006/main">
+              <a:graphicData uri="http://schemas.openxmlformats.org/drawingml/2006/picture">
+                <pic:pic xmlns:pic="http://schemas.openxmlformats.org/drawingml/2006/picture">
+                  <pic:nvPicPr>
+                    <pic:cNvPr id="1" name=""/>
+                    <pic:cNvPicPr/>
+                  </pic:nvPicPr>
+                  <pic:blipFill>
+                    <a:blip r:embed="rId9"/>
+                    <a:stretch>
+                      <a:fillRect/>
+                    </a:stretch>
+                  </pic:blipFill>
+                  <pic:spPr>
+                    <a:xfrm>
+                      <a:off x="0" y="0"/>
+                      <a:ext cx="5731510" cy="2201545"/>
+                    </a:xfrm>
+                    <a:prstGeom prst="rect">
+                      <a:avLst/>
+                    </a:prstGeom>
+                  </pic:spPr>
+                </pic:pic>
+              </a:graphicData>
+            </a:graphic>
+          </wp:inline>
+        </w:drawing>
+      </w:r>
+    </w:p>
+    <w:p>
+      <w:pPr>
+        <w:jc w:val="center"/>
+        <w:rPr>
+          <w:rFonts w:ascii="Times New Roman" w:hAnsi="Times New Roman" w:cs="Times New Roman"/>
+          <w:color w:val="000000" w:themeColor="text1"/>
+          <w:sz w:val="2"/>
+          <w:szCs w:val="2"/>
+          <w:lang w:val="en-US"/>
+        </w:rPr>
+      </w:pPr>
+    </w:p>
+    <w:p>
+      <w:pPr>
+        <w:rPr>
+          <w:rFonts w:ascii="Times New Roman" w:eastAsiaTheme="minorEastAsia" w:hAnsi="Times New Roman" w:cs="Times New Roman"/>
+          <w:b/>
+          <w:bCs/>
+          <w:sz w:val="24"/>
+          <w:szCs w:val="24"/>
+        </w:rPr>
+      </w:pPr>
+      <w:r>
+        <w:rPr>
+          <w:rFonts w:ascii="Times New Roman" w:eastAsiaTheme="minorEastAsia" w:hAnsi="Times New Roman" w:cs="Times New Roman"/>
+          <w:b/>
+          <w:bCs/>
+          <w:sz w:val="24"/>
+          <w:szCs w:val="24"/>
+        </w:rPr>
+        <w:t>MATLAB Function Code:</w:t>
+      </w:r>
+    </w:p>
+    <w:p>
+      <w:pPr>
+        <w:autoSpaceDE w:val="0"/>
+        <w:autoSpaceDN w:val="0"/>
+        <w:adjustRightInd w:val="0"/>
+        <w:spacing w:after="0" w:line="240" w:lineRule="auto"/>
+        <w:rPr>
+          <w:rFonts w:ascii="Courier New" w:hAnsi="Courier New" w:cs="Courier New"/>
+          <w:sz w:val="24"/>
+          <w:szCs w:val="24"/>
+          <w:lang w:val="en-PK"/>
+        </w:rPr>
+      </w:pPr>
+    </w:p>
+    <w:p>
+      <w:pPr>
+        <w:autoSpaceDE w:val="0"/>
+        <w:autoSpaceDN w:val="0"/>
+        <w:adjustRightInd w:val="0"/>
+        <w:spacing w:after="0" w:line="240" w:lineRule="auto"/>
+        <w:rPr>
+          <w:rFonts w:ascii="Courier New" w:hAnsi="Courier New" w:cs="Courier New"/>
+          <w:sz w:val="20"/>
+          <w:szCs w:val="20"/>
+          <w:lang w:val="en-PK"/>
+        </w:rPr>
+      </w:pPr>
+      <w:r>
+        <w:rPr>
+          <w:rFonts w:ascii="Courier New" w:hAnsi="Courier New" w:cs="Courier New"/>
+          <w:color w:val="0000FF"/>
+          <w:sz w:val="20"/>
+          <w:szCs w:val="20"/>
+          <w:lang w:val="en-PK"/>
+        </w:rPr>
+        <w:t>function</w:t>
+      </w:r>
+      <w:r>
+        <w:rPr>
+          <w:rFonts w:ascii="Courier New" w:hAnsi="Courier New" w:cs="Courier New"/>
+          <w:color w:val="000000"/>
+          <w:sz w:val="20"/>
+          <w:szCs w:val="20"/>
+          <w:lang w:val="en-PK"/>
+        </w:rPr>
+        <w:t xml:space="preserve"> </w:t>
+      </w:r>
+      <w:proofErr w:type="spellStart"/>
+      <w:r>
+        <w:rPr>
+          <w:rFonts w:ascii="Courier New" w:hAnsi="Courier New" w:cs="Courier New"/>
+          <w:color w:val="000000"/>
+          <w:sz w:val="20"/>
+          <w:szCs w:val="20"/>
+          <w:lang w:val="en-PK"/>
+        </w:rPr>
+        <w:t>maxHeight</w:t>
+      </w:r>
+      <w:proofErr w:type="spellEnd"/>
+      <w:r>
+        <w:rPr>
+          <w:rFonts w:ascii="Courier New" w:hAnsi="Courier New" w:cs="Courier New"/>
+          <w:color w:val="000000"/>
+          <w:sz w:val="20"/>
+          <w:szCs w:val="20"/>
+          <w:lang w:val="en-PK"/>
+        </w:rPr>
+        <w:t xml:space="preserve"> = </w:t>
+      </w:r>
+      <w:proofErr w:type="spellStart"/>
+      <w:proofErr w:type="gramStart"/>
+      <w:r>
+        <w:rPr>
+          <w:rFonts w:ascii="Courier New" w:hAnsi="Courier New" w:cs="Courier New"/>
+          <w:color w:val="000000"/>
+          <w:sz w:val="20"/>
+          <w:szCs w:val="20"/>
+          <w:lang w:val="en-PK"/>
+        </w:rPr>
+        <w:t>findMaxHeightAndPlotTrajectory</w:t>
+      </w:r>
+      <w:proofErr w:type="spellEnd"/>
+      <w:r>
+        <w:rPr>
+          <w:rFonts w:ascii="Courier New" w:hAnsi="Courier New" w:cs="Courier New"/>
+          <w:color w:val="000000"/>
+          <w:sz w:val="20"/>
+          <w:szCs w:val="20"/>
+          <w:lang w:val="en-PK"/>
+        </w:rPr>
+        <w:t>(</w:t>
+      </w:r>
+      <w:proofErr w:type="gramEnd"/>
+      <w:r>
+        <w:rPr>
+          <w:rFonts w:ascii="Courier New" w:hAnsi="Courier New" w:cs="Courier New"/>
+          <w:color w:val="000000"/>
+          <w:sz w:val="20"/>
+          <w:szCs w:val="20"/>
+          <w:lang w:val="en-PK"/>
+        </w:rPr>
+        <w:t xml:space="preserve">velocity, angle, </w:t>
+      </w:r>
+      <w:proofErr w:type="spellStart"/>
+      <w:r>
+        <w:rPr>
+          <w:rFonts w:ascii="Courier New" w:hAnsi="Courier New" w:cs="Courier New"/>
+          <w:color w:val="000000"/>
+          <w:sz w:val="20"/>
+          <w:szCs w:val="20"/>
+          <w:lang w:val="en-PK"/>
+        </w:rPr>
+        <w:t>timeVector</w:t>
+      </w:r>
+      <w:proofErr w:type="spellEnd"/>
+      <w:r>
+        <w:rPr>
+          <w:rFonts w:ascii="Courier New" w:hAnsi="Courier New" w:cs="Courier New"/>
+          <w:color w:val="000000"/>
+          <w:sz w:val="20"/>
+          <w:szCs w:val="20"/>
+          <w:lang w:val="en-PK"/>
+        </w:rPr>
+        <w:t>)</w:t>
+      </w:r>
+    </w:p>
+    <w:p>
+      <w:pPr>
+        <w:autoSpaceDE w:val="0"/>
+        <w:autoSpaceDN w:val="0"/>
+        <w:adjustRightInd w:val="0"/>
+        <w:spacing w:after="0" w:line="240" w:lineRule="auto"/>
+        <w:rPr>
+          <w:rFonts w:ascii="Courier New" w:hAnsi="Courier New" w:cs="Courier New"/>
+          <w:sz w:val="20"/>
+          <w:szCs w:val="20"/>
+          <w:lang w:val="en-PK"/>
+        </w:rPr>
+      </w:pPr>
+      <w:proofErr w:type="spellStart"/>
+      <w:r>
+        <w:rPr>
+          <w:rFonts w:ascii="Courier New" w:hAnsi="Courier New" w:cs="Courier New"/>
+          <w:color w:val="000000"/>
+          <w:sz w:val="20"/>
+          <w:szCs w:val="20"/>
+          <w:lang w:val="en-PK"/>
+        </w:rPr>
+        <w:t>initialVelocityY</w:t>
+      </w:r>
+      <w:proofErr w:type="spellEnd"/>
+      <w:r>
+        <w:rPr>
+          <w:rFonts w:ascii="Courier New" w:hAnsi="Courier New" w:cs="Courier New"/>
+          <w:color w:val="000000"/>
+          <w:sz w:val="20"/>
+          <w:szCs w:val="20"/>
+          <w:lang w:val="en-PK"/>
+        </w:rPr>
+        <w:t xml:space="preserve"> = velocity*sin(angle);</w:t>
+      </w:r>
+    </w:p>
+    <w:p>
+      <w:pPr>
+        <w:autoSpaceDE w:val="0"/>
+        <w:autoSpaceDN w:val="0"/>
+        <w:adjustRightInd w:val="0"/>
+        <w:spacing w:after="0" w:line="240" w:lineRule="auto"/>
+        <w:rPr>
+          <w:rFonts w:ascii="Courier New" w:hAnsi="Courier New" w:cs="Courier New"/>
+          <w:sz w:val="20"/>
+          <w:szCs w:val="20"/>
+          <w:lang w:val="en-PK"/>
+        </w:rPr>
+      </w:pPr>
+      <w:proofErr w:type="spellStart"/>
+      <w:r>
+        <w:rPr>
+          <w:rFonts w:ascii="Courier New" w:hAnsi="Courier New" w:cs="Courier New"/>
+          <w:color w:val="000000"/>
+          <w:sz w:val="20"/>
+          <w:szCs w:val="20"/>
+          <w:lang w:val="en-PK"/>
+        </w:rPr>
+        <w:t>initialVelocityX</w:t>
+      </w:r>
+      <w:proofErr w:type="spellEnd"/>
+      <w:r>
+        <w:rPr>
+          <w:rFonts w:ascii="Courier New" w:hAnsi="Courier New" w:cs="Courier New"/>
+          <w:color w:val="000000"/>
+          <w:sz w:val="20"/>
+          <w:szCs w:val="20"/>
+          <w:lang w:val="en-PK"/>
+        </w:rPr>
+        <w:t xml:space="preserve"> = velocity*cos(angle);</w:t>
+      </w:r>
+    </w:p>
+    <w:p>
+      <w:pPr>
+        <w:autoSpaceDE w:val="0"/>
+        <w:autoSpaceDN w:val="0"/>
+        <w:adjustRightInd w:val="0"/>
+        <w:spacing w:after="0" w:line="240" w:lineRule="auto"/>
+        <w:rPr>
+          <w:rFonts w:ascii="Courier New" w:hAnsi="Courier New" w:cs="Courier New"/>
+          <w:sz w:val="20"/>
+          <w:szCs w:val="20"/>
+          <w:lang w:val="en-PK"/>
+        </w:rPr>
+      </w:pPr>
+      <w:r>
+        <w:rPr>
+          <w:rFonts w:ascii="Courier New" w:hAnsi="Courier New" w:cs="Courier New"/>
+          <w:color w:val="228B22"/>
+          <w:sz w:val="20"/>
+          <w:szCs w:val="20"/>
+          <w:lang w:val="en-PK"/>
+        </w:rPr>
+        <w:t xml:space="preserve">%Time is independent variable and we would differentiate or </w:t>
+      </w:r>
+      <w:proofErr w:type="spellStart"/>
+      <w:r>
+        <w:rPr>
+          <w:rFonts w:ascii="Courier New" w:hAnsi="Courier New" w:cs="Courier New"/>
+          <w:color w:val="228B22"/>
+          <w:sz w:val="20"/>
+          <w:szCs w:val="20"/>
+          <w:lang w:val="en-PK"/>
+        </w:rPr>
+        <w:t>integerate</w:t>
+      </w:r>
+      <w:proofErr w:type="spellEnd"/>
+      <w:r>
+        <w:rPr>
+          <w:rFonts w:ascii="Courier New" w:hAnsi="Courier New" w:cs="Courier New"/>
+          <w:color w:val="228B22"/>
+          <w:sz w:val="20"/>
+          <w:szCs w:val="20"/>
+          <w:lang w:val="en-PK"/>
+        </w:rPr>
+        <w:t xml:space="preserve"> with</w:t>
+      </w:r>
+    </w:p>
+    <w:p>
+      <w:pPr>
+        <w:autoSpaceDE w:val="0"/>
+        <w:autoSpaceDN w:val="0"/>
+        <w:adjustRightInd w:val="0"/>
+        <w:spacing w:after="0" w:line="240" w:lineRule="auto"/>
+        <w:rPr>
+          <w:rFonts w:ascii="Courier New" w:hAnsi="Courier New" w:cs="Courier New"/>
+          <w:sz w:val="20"/>
+          <w:szCs w:val="20"/>
+          <w:lang w:val="en-PK"/>
+        </w:rPr>
+      </w:pPr>
+      <w:r>
+        <w:rPr>
+          <w:rFonts w:ascii="Courier New" w:hAnsi="Courier New" w:cs="Courier New"/>
+          <w:color w:val="228B22"/>
+          <w:sz w:val="20"/>
+          <w:szCs w:val="20"/>
+          <w:lang w:val="en-PK"/>
+        </w:rPr>
+        <w:t>%</w:t>
+      </w:r>
+      <w:proofErr w:type="gramStart"/>
+      <w:r>
+        <w:rPr>
+          <w:rFonts w:ascii="Courier New" w:hAnsi="Courier New" w:cs="Courier New"/>
+          <w:color w:val="228B22"/>
+          <w:sz w:val="20"/>
+          <w:szCs w:val="20"/>
+          <w:lang w:val="en-PK"/>
+        </w:rPr>
+        <w:t>respect</w:t>
+      </w:r>
+      <w:proofErr w:type="gramEnd"/>
+      <w:r>
+        <w:rPr>
+          <w:rFonts w:ascii="Courier New" w:hAnsi="Courier New" w:cs="Courier New"/>
+          <w:color w:val="228B22"/>
+          <w:sz w:val="20"/>
+          <w:szCs w:val="20"/>
+          <w:lang w:val="en-PK"/>
+        </w:rPr>
+        <w:t xml:space="preserve"> to it</w:t>
+      </w:r>
+    </w:p>
+    <w:p>
+      <w:pPr>
+        <w:autoSpaceDE w:val="0"/>
+        <w:autoSpaceDN w:val="0"/>
+        <w:adjustRightInd w:val="0"/>
+        <w:spacing w:after="0" w:line="240" w:lineRule="auto"/>
+        <w:rPr>
+          <w:rFonts w:ascii="Courier New" w:hAnsi="Courier New" w:cs="Courier New"/>
+          <w:sz w:val="20"/>
+          <w:szCs w:val="20"/>
+          <w:lang w:val="en-PK"/>
+        </w:rPr>
+      </w:pPr>
+      <w:proofErr w:type="spellStart"/>
+      <w:r>
+        <w:rPr>
+          <w:rFonts w:ascii="Courier New" w:hAnsi="Courier New" w:cs="Courier New"/>
+          <w:color w:val="000000"/>
+          <w:sz w:val="20"/>
+          <w:szCs w:val="20"/>
+          <w:lang w:val="en-PK"/>
+        </w:rPr>
+        <w:t>syms</w:t>
+      </w:r>
+      <w:proofErr w:type="spellEnd"/>
+      <w:r>
+        <w:rPr>
+          <w:rFonts w:ascii="Courier New" w:hAnsi="Courier New" w:cs="Courier New"/>
+          <w:color w:val="000000"/>
+          <w:sz w:val="20"/>
+          <w:szCs w:val="20"/>
+          <w:lang w:val="en-PK"/>
+        </w:rPr>
+        <w:t xml:space="preserve"> </w:t>
+      </w:r>
+      <w:r>
+        <w:rPr>
+          <w:rFonts w:ascii="Courier New" w:hAnsi="Courier New" w:cs="Courier New"/>
+          <w:color w:val="A020F0"/>
+          <w:sz w:val="20"/>
+          <w:szCs w:val="20"/>
+          <w:lang w:val="en-PK"/>
+        </w:rPr>
+        <w:t>time</w:t>
+      </w:r>
+    </w:p>
+    <w:p>
+      <w:pPr>
+        <w:autoSpaceDE w:val="0"/>
+        <w:autoSpaceDN w:val="0"/>
+        <w:adjustRightInd w:val="0"/>
+        <w:spacing w:after="0" w:line="240" w:lineRule="auto"/>
+        <w:rPr>
+          <w:rFonts w:ascii="Courier New" w:hAnsi="Courier New" w:cs="Courier New"/>
+          <w:sz w:val="20"/>
+          <w:szCs w:val="20"/>
+          <w:lang w:val="en-PK"/>
+        </w:rPr>
+      </w:pPr>
+      <w:r>
+        <w:rPr>
+          <w:rFonts w:ascii="Courier New" w:hAnsi="Courier New" w:cs="Courier New"/>
+          <w:color w:val="228B22"/>
+          <w:sz w:val="20"/>
+          <w:szCs w:val="20"/>
+          <w:lang w:val="en-PK"/>
+        </w:rPr>
+        <w:t>%Now making an equation</w:t>
+      </w:r>
+    </w:p>
+    <w:p>
+      <w:pPr>
+        <w:autoSpaceDE w:val="0"/>
+        <w:autoSpaceDN w:val="0"/>
+        <w:adjustRightInd w:val="0"/>
+        <w:spacing w:after="0" w:line="240" w:lineRule="auto"/>
+        <w:rPr>
+          <w:rFonts w:ascii="Courier New" w:hAnsi="Courier New" w:cs="Courier New"/>
+          <w:sz w:val="20"/>
+          <w:szCs w:val="20"/>
+          <w:lang w:val="en-PK"/>
+        </w:rPr>
+      </w:pPr>
+      <w:proofErr w:type="spellStart"/>
+      <w:r>
+        <w:rPr>
+          <w:rFonts w:ascii="Courier New" w:hAnsi="Courier New" w:cs="Courier New"/>
+          <w:color w:val="000000"/>
+          <w:sz w:val="20"/>
+          <w:szCs w:val="20"/>
+          <w:lang w:val="en-PK"/>
+        </w:rPr>
+        <w:t>velocityExpressionY</w:t>
+      </w:r>
+      <w:proofErr w:type="spellEnd"/>
+      <w:r>
+        <w:rPr>
+          <w:rFonts w:ascii="Courier New" w:hAnsi="Courier New" w:cs="Courier New"/>
+          <w:color w:val="000000"/>
+          <w:sz w:val="20"/>
+          <w:szCs w:val="20"/>
+          <w:lang w:val="en-PK"/>
+        </w:rPr>
+        <w:t xml:space="preserve"> = </w:t>
+      </w:r>
+      <w:proofErr w:type="spellStart"/>
+      <w:r>
+        <w:rPr>
+          <w:rFonts w:ascii="Courier New" w:hAnsi="Courier New" w:cs="Courier New"/>
+          <w:color w:val="000000"/>
+          <w:sz w:val="20"/>
+          <w:szCs w:val="20"/>
+          <w:lang w:val="en-PK"/>
+        </w:rPr>
+        <w:t>initialVelocityY</w:t>
+      </w:r>
+      <w:proofErr w:type="spellEnd"/>
+      <w:r>
+        <w:rPr>
+          <w:rFonts w:ascii="Courier New" w:hAnsi="Courier New" w:cs="Courier New"/>
+          <w:color w:val="000000"/>
+          <w:sz w:val="20"/>
+          <w:szCs w:val="20"/>
+          <w:lang w:val="en-PK"/>
+        </w:rPr>
+        <w:t xml:space="preserve"> - 9.8*time</w:t>
+      </w:r>
+    </w:p>
+    <w:p>
+      <w:pPr>
+        <w:autoSpaceDE w:val="0"/>
+        <w:autoSpaceDN w:val="0"/>
+        <w:adjustRightInd w:val="0"/>
+        <w:spacing w:after="0" w:line="240" w:lineRule="auto"/>
+        <w:rPr>
+          <w:rFonts w:ascii="Courier New" w:hAnsi="Courier New" w:cs="Courier New"/>
+          <w:sz w:val="20"/>
+          <w:szCs w:val="20"/>
+          <w:lang w:val="en-PK"/>
+        </w:rPr>
+      </w:pPr>
+      <w:proofErr w:type="spellStart"/>
+      <w:r>
+        <w:rPr>
+          <w:rFonts w:ascii="Courier New" w:hAnsi="Courier New" w:cs="Courier New"/>
+          <w:color w:val="000000"/>
+          <w:sz w:val="20"/>
+          <w:szCs w:val="20"/>
+          <w:lang w:val="en-PK"/>
+        </w:rPr>
+        <w:t>velocityExpressionX</w:t>
+      </w:r>
+      <w:proofErr w:type="spellEnd"/>
+      <w:r>
+        <w:rPr>
+          <w:rFonts w:ascii="Courier New" w:hAnsi="Courier New" w:cs="Courier New"/>
+          <w:color w:val="000000"/>
+          <w:sz w:val="20"/>
+          <w:szCs w:val="20"/>
+          <w:lang w:val="en-PK"/>
+        </w:rPr>
+        <w:t xml:space="preserve"> = </w:t>
+      </w:r>
+      <w:proofErr w:type="spellStart"/>
+      <w:r>
+        <w:rPr>
+          <w:rFonts w:ascii="Courier New" w:hAnsi="Courier New" w:cs="Courier New"/>
+          <w:color w:val="000000"/>
+          <w:sz w:val="20"/>
+          <w:szCs w:val="20"/>
+          <w:lang w:val="en-PK"/>
+        </w:rPr>
+        <w:t>initialVelocityX</w:t>
+      </w:r>
+      <w:proofErr w:type="spellEnd"/>
+      <w:r>
+        <w:rPr>
+          <w:rFonts w:ascii="Courier New" w:hAnsi="Courier New" w:cs="Courier New"/>
+          <w:color w:val="000000"/>
+          <w:sz w:val="20"/>
+          <w:szCs w:val="20"/>
+          <w:lang w:val="en-PK"/>
+        </w:rPr>
+        <w:t xml:space="preserve"> + 0*(time^0)</w:t>
+      </w:r>
+    </w:p>
+    <w:p>
+      <w:pPr>
+        <w:autoSpaceDE w:val="0"/>
+        <w:autoSpaceDN w:val="0"/>
+        <w:adjustRightInd w:val="0"/>
+        <w:spacing w:after="0" w:line="240" w:lineRule="auto"/>
+        <w:rPr>
+          <w:rFonts w:ascii="Courier New" w:hAnsi="Courier New" w:cs="Courier New"/>
+          <w:sz w:val="20"/>
+          <w:szCs w:val="20"/>
+          <w:lang w:val="en-PK"/>
+        </w:rPr>
+      </w:pPr>
+      <w:r>
+        <w:rPr>
+          <w:rFonts w:ascii="Courier New" w:hAnsi="Courier New" w:cs="Courier New"/>
+          <w:color w:val="228B22"/>
+          <w:sz w:val="20"/>
+          <w:szCs w:val="20"/>
+          <w:lang w:val="en-PK"/>
+        </w:rPr>
+        <w:t xml:space="preserve">%To get displacement equation we </w:t>
+      </w:r>
+      <w:proofErr w:type="spellStart"/>
+      <w:r>
+        <w:rPr>
+          <w:rFonts w:ascii="Courier New" w:hAnsi="Courier New" w:cs="Courier New"/>
+          <w:color w:val="228B22"/>
+          <w:sz w:val="20"/>
+          <w:szCs w:val="20"/>
+          <w:lang w:val="en-PK"/>
+        </w:rPr>
+        <w:t>integerate</w:t>
+      </w:r>
+      <w:proofErr w:type="spellEnd"/>
+      <w:r>
+        <w:rPr>
+          <w:rFonts w:ascii="Courier New" w:hAnsi="Courier New" w:cs="Courier New"/>
+          <w:color w:val="228B22"/>
+          <w:sz w:val="20"/>
+          <w:szCs w:val="20"/>
+          <w:lang w:val="en-PK"/>
+        </w:rPr>
+        <w:t xml:space="preserve"> velocity function with time</w:t>
+      </w:r>
+    </w:p>
+    <w:p>
+      <w:pPr>
+        <w:autoSpaceDE w:val="0"/>
+        <w:autoSpaceDN w:val="0"/>
+        <w:adjustRightInd w:val="0"/>
+        <w:spacing w:after="0" w:line="240" w:lineRule="auto"/>
+        <w:rPr>
+          <w:rFonts w:ascii="Courier New" w:hAnsi="Courier New" w:cs="Courier New"/>
+          <w:sz w:val="20"/>
+          <w:szCs w:val="20"/>
+          <w:lang w:val="en-PK"/>
+        </w:rPr>
+      </w:pPr>
+      <w:r>
+        <w:rPr>
+          <w:rFonts w:ascii="Courier New" w:hAnsi="Courier New" w:cs="Courier New"/>
+          <w:color w:val="228B22"/>
+          <w:sz w:val="20"/>
+          <w:szCs w:val="20"/>
+          <w:lang w:val="en-PK"/>
+        </w:rPr>
+        <w:t>%</w:t>
+      </w:r>
+      <w:proofErr w:type="gramStart"/>
+      <w:r>
+        <w:rPr>
+          <w:rFonts w:ascii="Courier New" w:hAnsi="Courier New" w:cs="Courier New"/>
+          <w:color w:val="228B22"/>
+          <w:sz w:val="20"/>
+          <w:szCs w:val="20"/>
+          <w:lang w:val="en-PK"/>
+        </w:rPr>
+        <w:t>int</w:t>
+      </w:r>
+      <w:proofErr w:type="gramEnd"/>
+      <w:r>
+        <w:rPr>
+          <w:rFonts w:ascii="Courier New" w:hAnsi="Courier New" w:cs="Courier New"/>
+          <w:color w:val="228B22"/>
+          <w:sz w:val="20"/>
+          <w:szCs w:val="20"/>
+          <w:lang w:val="en-PK"/>
+        </w:rPr>
+        <w:t xml:space="preserve"> expression does </w:t>
+      </w:r>
+      <w:proofErr w:type="spellStart"/>
+      <w:r>
+        <w:rPr>
+          <w:rFonts w:ascii="Courier New" w:hAnsi="Courier New" w:cs="Courier New"/>
+          <w:color w:val="228B22"/>
+          <w:sz w:val="20"/>
+          <w:szCs w:val="20"/>
+          <w:lang w:val="en-PK"/>
+        </w:rPr>
+        <w:t>integerate</w:t>
+      </w:r>
+      <w:proofErr w:type="spellEnd"/>
+      <w:r>
+        <w:rPr>
+          <w:rFonts w:ascii="Courier New" w:hAnsi="Courier New" w:cs="Courier New"/>
+          <w:color w:val="228B22"/>
+          <w:sz w:val="20"/>
+          <w:szCs w:val="20"/>
+          <w:lang w:val="en-PK"/>
+        </w:rPr>
+        <w:t xml:space="preserve"> expression with respect to </w:t>
+      </w:r>
+      <w:proofErr w:type="spellStart"/>
+      <w:r>
+        <w:rPr>
+          <w:rFonts w:ascii="Courier New" w:hAnsi="Courier New" w:cs="Courier New"/>
+          <w:color w:val="228B22"/>
+          <w:sz w:val="20"/>
+          <w:szCs w:val="20"/>
+          <w:lang w:val="en-PK"/>
+        </w:rPr>
+        <w:t>syms</w:t>
+      </w:r>
+      <w:proofErr w:type="spellEnd"/>
+    </w:p>
+    <w:p>
+      <w:pPr>
+        <w:autoSpaceDE w:val="0"/>
+        <w:autoSpaceDN w:val="0"/>
+        <w:adjustRightInd w:val="0"/>
+        <w:spacing w:after="0" w:line="240" w:lineRule="auto"/>
+        <w:rPr>
+          <w:rFonts w:ascii="Courier New" w:hAnsi="Courier New" w:cs="Courier New"/>
+          <w:sz w:val="20"/>
+          <w:szCs w:val="20"/>
+          <w:lang w:val="en-PK"/>
+        </w:rPr>
+      </w:pPr>
+      <w:proofErr w:type="spellStart"/>
+      <w:r>
+        <w:rPr>
+          <w:rFonts w:ascii="Courier New" w:hAnsi="Courier New" w:cs="Courier New"/>
+          <w:color w:val="000000"/>
+          <w:sz w:val="20"/>
+          <w:szCs w:val="20"/>
+          <w:lang w:val="en-PK"/>
+        </w:rPr>
+        <w:t>displacementExpressionY</w:t>
+      </w:r>
+      <w:proofErr w:type="spellEnd"/>
+      <w:r>
+        <w:rPr>
+          <w:rFonts w:ascii="Courier New" w:hAnsi="Courier New" w:cs="Courier New"/>
+          <w:color w:val="000000"/>
+          <w:sz w:val="20"/>
+          <w:szCs w:val="20"/>
+          <w:lang w:val="en-PK"/>
+        </w:rPr>
+        <w:t xml:space="preserve"> = int(</w:t>
+      </w:r>
+      <w:proofErr w:type="spellStart"/>
+      <w:r>
+        <w:rPr>
+          <w:rFonts w:ascii="Courier New" w:hAnsi="Courier New" w:cs="Courier New"/>
+          <w:color w:val="000000"/>
+          <w:sz w:val="20"/>
+          <w:szCs w:val="20"/>
+          <w:lang w:val="en-PK"/>
+        </w:rPr>
+        <w:t>velocityExpressionY</w:t>
+      </w:r>
+      <w:proofErr w:type="spellEnd"/>
+      <w:r>
+        <w:rPr>
+          <w:rFonts w:ascii="Courier New" w:hAnsi="Courier New" w:cs="Courier New"/>
+          <w:color w:val="000000"/>
+          <w:sz w:val="20"/>
+          <w:szCs w:val="20"/>
+          <w:lang w:val="en-PK"/>
+        </w:rPr>
+        <w:t>)</w:t>
+      </w:r>
+    </w:p>
+    <w:p>
+      <w:pPr>
+        <w:autoSpaceDE w:val="0"/>
+        <w:autoSpaceDN w:val="0"/>
+        <w:adjustRightInd w:val="0"/>
+        <w:spacing w:after="0" w:line="240" w:lineRule="auto"/>
+        <w:rPr>
+          <w:rFonts w:ascii="Courier New" w:hAnsi="Courier New" w:cs="Courier New"/>
+          <w:sz w:val="20"/>
+          <w:szCs w:val="20"/>
+          <w:lang w:val="en-PK"/>
+        </w:rPr>
+      </w:pPr>
+      <w:proofErr w:type="spellStart"/>
+      <w:r>
+        <w:rPr>
+          <w:rFonts w:ascii="Courier New" w:hAnsi="Courier New" w:cs="Courier New"/>
+          <w:color w:val="000000"/>
+          <w:sz w:val="20"/>
+          <w:szCs w:val="20"/>
+          <w:lang w:val="en-PK"/>
+        </w:rPr>
+        <w:t>displacementExpressionX</w:t>
+      </w:r>
+      <w:proofErr w:type="spellEnd"/>
+      <w:r>
+        <w:rPr>
+          <w:rFonts w:ascii="Courier New" w:hAnsi="Courier New" w:cs="Courier New"/>
+          <w:color w:val="000000"/>
+          <w:sz w:val="20"/>
+          <w:szCs w:val="20"/>
+          <w:lang w:val="en-PK"/>
+        </w:rPr>
+        <w:t xml:space="preserve"> = </w:t>
+      </w:r>
+      <w:proofErr w:type="spellStart"/>
+      <w:r>
+        <w:rPr>
+          <w:rFonts w:ascii="Courier New" w:hAnsi="Courier New" w:cs="Courier New"/>
+          <w:color w:val="000000"/>
+          <w:sz w:val="20"/>
+          <w:szCs w:val="20"/>
+          <w:lang w:val="en-PK"/>
+        </w:rPr>
+        <w:t>initialVelocityX</w:t>
+      </w:r>
+      <w:proofErr w:type="spellEnd"/>
+      <w:r>
+        <w:rPr>
+          <w:rFonts w:ascii="Courier New" w:hAnsi="Courier New" w:cs="Courier New"/>
+          <w:color w:val="000000"/>
+          <w:sz w:val="20"/>
+          <w:szCs w:val="20"/>
+          <w:lang w:val="en-PK"/>
+        </w:rPr>
+        <w:t>*time</w:t>
+      </w:r>
+    </w:p>
+    <w:p>
+      <w:pPr>
+        <w:autoSpaceDE w:val="0"/>
+        <w:autoSpaceDN w:val="0"/>
+        <w:adjustRightInd w:val="0"/>
+        <w:spacing w:after="0" w:line="240" w:lineRule="auto"/>
+        <w:rPr>
+          <w:rFonts w:ascii="Courier New" w:hAnsi="Courier New" w:cs="Courier New"/>
+          <w:sz w:val="20"/>
+          <w:szCs w:val="20"/>
+          <w:lang w:val="en-PK"/>
+        </w:rPr>
+      </w:pPr>
+      <w:r>
+        <w:rPr>
+          <w:rFonts w:ascii="Courier New" w:hAnsi="Courier New" w:cs="Courier New"/>
+          <w:color w:val="228B22"/>
+          <w:sz w:val="20"/>
+          <w:szCs w:val="20"/>
+          <w:lang w:val="en-PK"/>
+        </w:rPr>
+        <w:t xml:space="preserve">%Now generating vectors or arrays from equation by </w:t>
+      </w:r>
+      <w:proofErr w:type="spellStart"/>
+      <w:r>
+        <w:rPr>
+          <w:rFonts w:ascii="Courier New" w:hAnsi="Courier New" w:cs="Courier New"/>
+          <w:color w:val="228B22"/>
+          <w:sz w:val="20"/>
+          <w:szCs w:val="20"/>
+          <w:lang w:val="en-PK"/>
+        </w:rPr>
+        <w:t>pluging</w:t>
+      </w:r>
+      <w:proofErr w:type="spellEnd"/>
+      <w:r>
+        <w:rPr>
+          <w:rFonts w:ascii="Courier New" w:hAnsi="Courier New" w:cs="Courier New"/>
+          <w:color w:val="228B22"/>
+          <w:sz w:val="20"/>
+          <w:szCs w:val="20"/>
+          <w:lang w:val="en-PK"/>
+        </w:rPr>
+        <w:t xml:space="preserve"> in values of</w:t>
+      </w:r>
+    </w:p>
+    <w:p>
+      <w:pPr>
+        <w:autoSpaceDE w:val="0"/>
+        <w:autoSpaceDN w:val="0"/>
+        <w:adjustRightInd w:val="0"/>
+        <w:spacing w:after="0" w:line="240" w:lineRule="auto"/>
+        <w:rPr>
+          <w:rFonts w:ascii="Courier New" w:hAnsi="Courier New" w:cs="Courier New"/>
+          <w:sz w:val="20"/>
+          <w:szCs w:val="20"/>
+          <w:lang w:val="en-PK"/>
+        </w:rPr>
+      </w:pPr>
+      <w:r>
+        <w:rPr>
+          <w:rFonts w:ascii="Courier New" w:hAnsi="Courier New" w:cs="Courier New"/>
+          <w:color w:val="228B22"/>
+          <w:sz w:val="20"/>
+          <w:szCs w:val="20"/>
+          <w:lang w:val="en-PK"/>
+        </w:rPr>
+        <w:t>%</w:t>
+      </w:r>
+      <w:proofErr w:type="gramStart"/>
+      <w:r>
+        <w:rPr>
+          <w:rFonts w:ascii="Courier New" w:hAnsi="Courier New" w:cs="Courier New"/>
+          <w:color w:val="228B22"/>
+          <w:sz w:val="20"/>
+          <w:szCs w:val="20"/>
+          <w:lang w:val="en-PK"/>
+        </w:rPr>
+        <w:t>time</w:t>
+      </w:r>
+      <w:proofErr w:type="gramEnd"/>
+      <w:r>
+        <w:rPr>
+          <w:rFonts w:ascii="Courier New" w:hAnsi="Courier New" w:cs="Courier New"/>
+          <w:color w:val="228B22"/>
+          <w:sz w:val="20"/>
+          <w:szCs w:val="20"/>
+          <w:lang w:val="en-PK"/>
+        </w:rPr>
+        <w:t xml:space="preserve"> of interest vector to get corresponding values</w:t>
+      </w:r>
+    </w:p>
+    <w:p>
+      <w:pPr>
+        <w:autoSpaceDE w:val="0"/>
+        <w:autoSpaceDN w:val="0"/>
+        <w:adjustRightInd w:val="0"/>
+        <w:spacing w:after="0" w:line="240" w:lineRule="auto"/>
+        <w:rPr>
+          <w:rFonts w:ascii="Courier New" w:hAnsi="Courier New" w:cs="Courier New"/>
+          <w:sz w:val="20"/>
+          <w:szCs w:val="20"/>
+          <w:lang w:val="en-PK"/>
+        </w:rPr>
+      </w:pPr>
+      <w:proofErr w:type="spellStart"/>
+      <w:r>
+        <w:rPr>
+          <w:rFonts w:ascii="Courier New" w:hAnsi="Courier New" w:cs="Courier New"/>
+          <w:color w:val="000000"/>
+          <w:sz w:val="20"/>
+          <w:szCs w:val="20"/>
+          <w:lang w:val="en-PK"/>
+        </w:rPr>
+        <w:t>vectorDisplacementX</w:t>
+      </w:r>
+      <w:proofErr w:type="spellEnd"/>
+      <w:r>
+        <w:rPr>
+          <w:rFonts w:ascii="Courier New" w:hAnsi="Courier New" w:cs="Courier New"/>
+          <w:color w:val="000000"/>
+          <w:sz w:val="20"/>
+          <w:szCs w:val="20"/>
+          <w:lang w:val="en-PK"/>
+        </w:rPr>
+        <w:t xml:space="preserve"> = </w:t>
+      </w:r>
+      <w:proofErr w:type="spellStart"/>
+      <w:r>
+        <w:rPr>
+          <w:rFonts w:ascii="Courier New" w:hAnsi="Courier New" w:cs="Courier New"/>
+          <w:color w:val="000000"/>
+          <w:sz w:val="20"/>
+          <w:szCs w:val="20"/>
+          <w:lang w:val="en-PK"/>
+        </w:rPr>
+        <w:t>vpa</w:t>
+      </w:r>
+      <w:proofErr w:type="spellEnd"/>
+      <w:r>
+        <w:rPr>
+          <w:rFonts w:ascii="Courier New" w:hAnsi="Courier New" w:cs="Courier New"/>
+          <w:color w:val="000000"/>
+          <w:sz w:val="20"/>
+          <w:szCs w:val="20"/>
+          <w:lang w:val="en-PK"/>
+        </w:rPr>
+        <w:t>(subs(</w:t>
+      </w:r>
+      <w:proofErr w:type="spellStart"/>
+      <w:proofErr w:type="gramStart"/>
+      <w:r>
+        <w:rPr>
+          <w:rFonts w:ascii="Courier New" w:hAnsi="Courier New" w:cs="Courier New"/>
+          <w:color w:val="000000"/>
+          <w:sz w:val="20"/>
+          <w:szCs w:val="20"/>
+          <w:lang w:val="en-PK"/>
+        </w:rPr>
+        <w:t>displacementExpressionX,time</w:t>
+      </w:r>
+      <w:proofErr w:type="gramEnd"/>
+      <w:r>
+        <w:rPr>
+          <w:rFonts w:ascii="Courier New" w:hAnsi="Courier New" w:cs="Courier New"/>
+          <w:color w:val="000000"/>
+          <w:sz w:val="20"/>
+          <w:szCs w:val="20"/>
+          <w:lang w:val="en-PK"/>
+        </w:rPr>
+        <w:t>,timeVector</w:t>
+      </w:r>
+      <w:proofErr w:type="spellEnd"/>
+      <w:r>
+        <w:rPr>
+          <w:rFonts w:ascii="Courier New" w:hAnsi="Courier New" w:cs="Courier New"/>
+          <w:color w:val="000000"/>
+          <w:sz w:val="20"/>
+          <w:szCs w:val="20"/>
+          <w:lang w:val="en-PK"/>
+        </w:rPr>
+        <w:t>))</w:t>
+      </w:r>
+    </w:p>
+    <w:p>
+      <w:pPr>
+        <w:autoSpaceDE w:val="0"/>
+        <w:autoSpaceDN w:val="0"/>
+        <w:adjustRightInd w:val="0"/>
+        <w:spacing w:after="0" w:line="240" w:lineRule="auto"/>
+        <w:rPr>
+          <w:rFonts w:ascii="Courier New" w:hAnsi="Courier New" w:cs="Courier New"/>
+          <w:sz w:val="20"/>
+          <w:szCs w:val="20"/>
+          <w:lang w:val="en-PK"/>
+        </w:rPr>
+      </w:pPr>
+      <w:proofErr w:type="spellStart"/>
+      <w:r>
+        <w:rPr>
+          <w:rFonts w:ascii="Courier New" w:hAnsi="Courier New" w:cs="Courier New"/>
+          <w:color w:val="000000"/>
+          <w:sz w:val="20"/>
+          <w:szCs w:val="20"/>
+          <w:lang w:val="en-PK"/>
+        </w:rPr>
+        <w:t>vectorDisplacementY</w:t>
+      </w:r>
+      <w:proofErr w:type="spellEnd"/>
+      <w:r>
+        <w:rPr>
+          <w:rFonts w:ascii="Courier New" w:hAnsi="Courier New" w:cs="Courier New"/>
+          <w:color w:val="000000"/>
+          <w:sz w:val="20"/>
+          <w:szCs w:val="20"/>
+          <w:lang w:val="en-PK"/>
+        </w:rPr>
+        <w:t xml:space="preserve"> = </w:t>
+      </w:r>
+      <w:proofErr w:type="spellStart"/>
+      <w:r>
+        <w:rPr>
+          <w:rFonts w:ascii="Courier New" w:hAnsi="Courier New" w:cs="Courier New"/>
+          <w:color w:val="000000"/>
+          <w:sz w:val="20"/>
+          <w:szCs w:val="20"/>
+          <w:lang w:val="en-PK"/>
+        </w:rPr>
+        <w:t>vpa</w:t>
+      </w:r>
+      <w:proofErr w:type="spellEnd"/>
+      <w:r>
+        <w:rPr>
+          <w:rFonts w:ascii="Courier New" w:hAnsi="Courier New" w:cs="Courier New"/>
+          <w:color w:val="000000"/>
+          <w:sz w:val="20"/>
+          <w:szCs w:val="20"/>
+          <w:lang w:val="en-PK"/>
+        </w:rPr>
+        <w:t>(subs(</w:t>
+      </w:r>
+      <w:proofErr w:type="spellStart"/>
+      <w:proofErr w:type="gramStart"/>
+      <w:r>
+        <w:rPr>
+          <w:rFonts w:ascii="Courier New" w:hAnsi="Courier New" w:cs="Courier New"/>
+          <w:color w:val="000000"/>
+          <w:sz w:val="20"/>
+          <w:szCs w:val="20"/>
+          <w:lang w:val="en-PK"/>
+        </w:rPr>
+        <w:t>displacementExpressionY,time</w:t>
+      </w:r>
+      <w:proofErr w:type="gramEnd"/>
+      <w:r>
+        <w:rPr>
+          <w:rFonts w:ascii="Courier New" w:hAnsi="Courier New" w:cs="Courier New"/>
+          <w:color w:val="000000"/>
+          <w:sz w:val="20"/>
+          <w:szCs w:val="20"/>
+          <w:lang w:val="en-PK"/>
+        </w:rPr>
+        <w:t>,timeVector</w:t>
+      </w:r>
+      <w:proofErr w:type="spellEnd"/>
+      <w:r>
+        <w:rPr>
+          <w:rFonts w:ascii="Courier New" w:hAnsi="Courier New" w:cs="Courier New"/>
+          <w:color w:val="000000"/>
+          <w:sz w:val="20"/>
+          <w:szCs w:val="20"/>
+          <w:lang w:val="en-PK"/>
+        </w:rPr>
+        <w:t>))</w:t>
+      </w:r>
+    </w:p>
+    <w:p>
+      <w:pPr>
+        <w:autoSpaceDE w:val="0"/>
+        <w:autoSpaceDN w:val="0"/>
+        <w:adjustRightInd w:val="0"/>
+        <w:spacing w:after="0" w:line="240" w:lineRule="auto"/>
+        <w:rPr>
+          <w:rFonts w:ascii="Courier New" w:hAnsi="Courier New" w:cs="Courier New"/>
+          <w:sz w:val="20"/>
+          <w:szCs w:val="20"/>
+          <w:lang w:val="en-PK"/>
+        </w:rPr>
+      </w:pPr>
+      <w:r>
+        <w:rPr>
+          <w:rFonts w:ascii="Courier New" w:hAnsi="Courier New" w:cs="Courier New"/>
+          <w:color w:val="228B22"/>
+          <w:sz w:val="20"/>
+          <w:szCs w:val="20"/>
+          <w:lang w:val="en-PK"/>
+        </w:rPr>
+        <w:t>%Now simply plotting those vectors</w:t>
+      </w:r>
+    </w:p>
+    <w:p>
+      <w:pPr>
+        <w:autoSpaceDE w:val="0"/>
+        <w:autoSpaceDN w:val="0"/>
+        <w:adjustRightInd w:val="0"/>
+        <w:spacing w:after="0" w:line="240" w:lineRule="auto"/>
+        <w:rPr>
+          <w:rFonts w:ascii="Courier New" w:hAnsi="Courier New" w:cs="Courier New"/>
+          <w:sz w:val="20"/>
+          <w:szCs w:val="20"/>
+          <w:lang w:val="en-PK"/>
+        </w:rPr>
+      </w:pPr>
+      <w:r>
+        <w:rPr>
+          <w:rFonts w:ascii="Courier New" w:hAnsi="Courier New" w:cs="Courier New"/>
+          <w:color w:val="228B22"/>
+          <w:sz w:val="20"/>
+          <w:szCs w:val="20"/>
+          <w:lang w:val="en-PK"/>
+        </w:rPr>
+        <w:t>%plot(</w:t>
+      </w:r>
+      <w:proofErr w:type="spellStart"/>
+      <w:r>
+        <w:rPr>
+          <w:rFonts w:ascii="Courier New" w:hAnsi="Courier New" w:cs="Courier New"/>
+          <w:color w:val="228B22"/>
+          <w:sz w:val="20"/>
+          <w:szCs w:val="20"/>
+          <w:lang w:val="en-PK"/>
+        </w:rPr>
+        <w:t>vpa</w:t>
+      </w:r>
+      <w:proofErr w:type="spellEnd"/>
+      <w:r>
+        <w:rPr>
+          <w:rFonts w:ascii="Courier New" w:hAnsi="Courier New" w:cs="Courier New"/>
+          <w:color w:val="228B22"/>
+          <w:sz w:val="20"/>
+          <w:szCs w:val="20"/>
+          <w:lang w:val="en-PK"/>
+        </w:rPr>
+        <w:t>(</w:t>
+      </w:r>
+      <w:proofErr w:type="spellStart"/>
+      <w:r>
+        <w:rPr>
+          <w:rFonts w:ascii="Courier New" w:hAnsi="Courier New" w:cs="Courier New"/>
+          <w:color w:val="228B22"/>
+          <w:sz w:val="20"/>
+          <w:szCs w:val="20"/>
+          <w:lang w:val="en-PK"/>
+        </w:rPr>
+        <w:t>vectorDisplacementX</w:t>
+      </w:r>
+      <w:proofErr w:type="spellEnd"/>
+      <w:proofErr w:type="gramStart"/>
+      <w:r>
+        <w:rPr>
+          <w:rFonts w:ascii="Courier New" w:hAnsi="Courier New" w:cs="Courier New"/>
+          <w:color w:val="228B22"/>
+          <w:sz w:val="20"/>
+          <w:szCs w:val="20"/>
+          <w:lang w:val="en-PK"/>
+        </w:rPr>
+        <w:t>),</w:t>
+      </w:r>
+      <w:proofErr w:type="spellStart"/>
+      <w:r>
+        <w:rPr>
+          <w:rFonts w:ascii="Courier New" w:hAnsi="Courier New" w:cs="Courier New"/>
+          <w:color w:val="228B22"/>
+          <w:sz w:val="20"/>
+          <w:szCs w:val="20"/>
+          <w:lang w:val="en-PK"/>
+        </w:rPr>
+        <w:t>vpa</w:t>
+      </w:r>
+      <w:proofErr w:type="spellEnd"/>
+      <w:proofErr w:type="gramEnd"/>
+      <w:r>
+        <w:rPr>
+          <w:rFonts w:ascii="Courier New" w:hAnsi="Courier New" w:cs="Courier New"/>
+          <w:color w:val="228B22"/>
+          <w:sz w:val="20"/>
+          <w:szCs w:val="20"/>
+          <w:lang w:val="en-PK"/>
+        </w:rPr>
+        <w:t>(</w:t>
+      </w:r>
+      <w:proofErr w:type="spellStart"/>
+      <w:r>
+        <w:rPr>
+          <w:rFonts w:ascii="Courier New" w:hAnsi="Courier New" w:cs="Courier New"/>
+          <w:color w:val="228B22"/>
+          <w:sz w:val="20"/>
+          <w:szCs w:val="20"/>
+          <w:lang w:val="en-PK"/>
+        </w:rPr>
+        <w:t>vectorDisplacementY</w:t>
+      </w:r>
+      <w:proofErr w:type="spellEnd"/>
+      <w:r>
+        <w:rPr>
+          <w:rFonts w:ascii="Courier New" w:hAnsi="Courier New" w:cs="Courier New"/>
+          <w:color w:val="228B22"/>
+          <w:sz w:val="20"/>
+          <w:szCs w:val="20"/>
+          <w:lang w:val="en-PK"/>
+        </w:rPr>
+        <w:t>))</w:t>
+      </w:r>
+    </w:p>
+    <w:p>
+      <w:pPr>
+        <w:autoSpaceDE w:val="0"/>
+        <w:autoSpaceDN w:val="0"/>
+        <w:adjustRightInd w:val="0"/>
+        <w:spacing w:after="0" w:line="240" w:lineRule="auto"/>
+        <w:rPr>
+          <w:rFonts w:ascii="Courier New" w:hAnsi="Courier New" w:cs="Courier New"/>
+          <w:sz w:val="20"/>
+          <w:szCs w:val="20"/>
+          <w:lang w:val="en-PK"/>
+        </w:rPr>
+      </w:pPr>
+      <w:r>
+        <w:rPr>
+          <w:rFonts w:ascii="Courier New" w:hAnsi="Courier New" w:cs="Courier New"/>
+          <w:color w:val="228B22"/>
+          <w:sz w:val="20"/>
+          <w:szCs w:val="20"/>
+          <w:lang w:val="en-PK"/>
+        </w:rPr>
+        <w:t>%</w:t>
+      </w:r>
+      <w:proofErr w:type="spellStart"/>
+      <w:proofErr w:type="gramStart"/>
+      <w:r>
+        <w:rPr>
+          <w:rFonts w:ascii="Courier New" w:hAnsi="Courier New" w:cs="Courier New"/>
+          <w:color w:val="228B22"/>
+          <w:sz w:val="20"/>
+          <w:szCs w:val="20"/>
+          <w:lang w:val="en-PK"/>
+        </w:rPr>
+        <w:t>xlabel</w:t>
+      </w:r>
+      <w:proofErr w:type="spellEnd"/>
+      <w:r>
+        <w:rPr>
+          <w:rFonts w:ascii="Courier New" w:hAnsi="Courier New" w:cs="Courier New"/>
+          <w:color w:val="228B22"/>
+          <w:sz w:val="20"/>
+          <w:szCs w:val="20"/>
+          <w:lang w:val="en-PK"/>
+        </w:rPr>
+        <w:t>(</w:t>
+      </w:r>
+      <w:proofErr w:type="gramEnd"/>
+      <w:r>
+        <w:rPr>
+          <w:rFonts w:ascii="Courier New" w:hAnsi="Courier New" w:cs="Courier New"/>
+          <w:color w:val="228B22"/>
+          <w:sz w:val="20"/>
+          <w:szCs w:val="20"/>
+          <w:lang w:val="en-PK"/>
+        </w:rPr>
+        <w:t>'Displacement in x direction')</w:t>
+      </w:r>
+    </w:p>
+    <w:p>
+      <w:pPr>
+        <w:autoSpaceDE w:val="0"/>
+        <w:autoSpaceDN w:val="0"/>
+        <w:adjustRightInd w:val="0"/>
+        <w:spacing w:after="0" w:line="240" w:lineRule="auto"/>
+        <w:rPr>
+          <w:rFonts w:ascii="Courier New" w:hAnsi="Courier New" w:cs="Courier New"/>
+          <w:sz w:val="20"/>
+          <w:szCs w:val="20"/>
+          <w:lang w:val="en-PK"/>
+        </w:rPr>
+      </w:pPr>
+      <w:r>
+        <w:rPr>
+          <w:rFonts w:ascii="Courier New" w:hAnsi="Courier New" w:cs="Courier New"/>
+          <w:color w:val="228B22"/>
+          <w:sz w:val="20"/>
+          <w:szCs w:val="20"/>
+          <w:lang w:val="en-PK"/>
+        </w:rPr>
+        <w:t>%</w:t>
+      </w:r>
+      <w:proofErr w:type="spellStart"/>
+      <w:proofErr w:type="gramStart"/>
+      <w:r>
+        <w:rPr>
+          <w:rFonts w:ascii="Courier New" w:hAnsi="Courier New" w:cs="Courier New"/>
+          <w:color w:val="228B22"/>
+          <w:sz w:val="20"/>
+          <w:szCs w:val="20"/>
+          <w:lang w:val="en-PK"/>
+        </w:rPr>
+        <w:t>ylabel</w:t>
+      </w:r>
+      <w:proofErr w:type="spellEnd"/>
+      <w:r>
+        <w:rPr>
+          <w:rFonts w:ascii="Courier New" w:hAnsi="Courier New" w:cs="Courier New"/>
+          <w:color w:val="228B22"/>
+          <w:sz w:val="20"/>
+          <w:szCs w:val="20"/>
+          <w:lang w:val="en-PK"/>
+        </w:rPr>
+        <w:t>(</w:t>
+      </w:r>
+      <w:proofErr w:type="gramEnd"/>
+      <w:r>
+        <w:rPr>
+          <w:rFonts w:ascii="Courier New" w:hAnsi="Courier New" w:cs="Courier New"/>
+          <w:color w:val="228B22"/>
+          <w:sz w:val="20"/>
+          <w:szCs w:val="20"/>
+          <w:lang w:val="en-PK"/>
+        </w:rPr>
+        <w:t>'Displacement in y direction')</w:t>
+      </w:r>
+    </w:p>
+    <w:p>
+      <w:pPr>
+        <w:autoSpaceDE w:val="0"/>
+        <w:autoSpaceDN w:val="0"/>
+        <w:adjustRightInd w:val="0"/>
+        <w:spacing w:after="0" w:line="240" w:lineRule="auto"/>
+        <w:rPr>
+          <w:rFonts w:ascii="Courier New" w:hAnsi="Courier New" w:cs="Courier New"/>
+          <w:sz w:val="20"/>
+          <w:szCs w:val="20"/>
+          <w:lang w:val="en-PK"/>
+        </w:rPr>
+      </w:pPr>
+      <w:r>
+        <w:rPr>
+          <w:rFonts w:ascii="Courier New" w:hAnsi="Courier New" w:cs="Courier New"/>
+          <w:color w:val="228B22"/>
+          <w:sz w:val="20"/>
+          <w:szCs w:val="20"/>
+          <w:lang w:val="en-PK"/>
+        </w:rPr>
+        <w:t>%</w:t>
+      </w:r>
+      <w:proofErr w:type="gramStart"/>
+      <w:r>
+        <w:rPr>
+          <w:rFonts w:ascii="Courier New" w:hAnsi="Courier New" w:cs="Courier New"/>
+          <w:color w:val="228B22"/>
+          <w:sz w:val="20"/>
+          <w:szCs w:val="20"/>
+          <w:lang w:val="en-PK"/>
+        </w:rPr>
+        <w:t>title(</w:t>
+      </w:r>
+      <w:proofErr w:type="gramEnd"/>
+      <w:r>
+        <w:rPr>
+          <w:rFonts w:ascii="Courier New" w:hAnsi="Courier New" w:cs="Courier New"/>
+          <w:color w:val="228B22"/>
+          <w:sz w:val="20"/>
+          <w:szCs w:val="20"/>
+          <w:lang w:val="en-PK"/>
+        </w:rPr>
+        <w:t>'Trajectory View')</w:t>
+      </w:r>
+    </w:p>
+    <w:p>
+      <w:pPr>
+        <w:autoSpaceDE w:val="0"/>
+        <w:autoSpaceDN w:val="0"/>
+        <w:adjustRightInd w:val="0"/>
+        <w:spacing w:after="0" w:line="240" w:lineRule="auto"/>
+        <w:rPr>
+          <w:rFonts w:ascii="Courier New" w:hAnsi="Courier New" w:cs="Courier New"/>
+          <w:sz w:val="20"/>
+          <w:szCs w:val="20"/>
+          <w:lang w:val="en-PK"/>
+        </w:rPr>
+      </w:pPr>
+      <w:r>
+        <w:rPr>
+          <w:rFonts w:ascii="Courier New" w:hAnsi="Courier New" w:cs="Courier New"/>
+          <w:color w:val="228B22"/>
+          <w:sz w:val="20"/>
+          <w:szCs w:val="20"/>
+          <w:lang w:val="en-PK"/>
+        </w:rPr>
+        <w:t xml:space="preserve"> </w:t>
+      </w:r>
+    </w:p>
+    <w:p>
+      <w:pPr>
+        <w:autoSpaceDE w:val="0"/>
+        <w:autoSpaceDN w:val="0"/>
+        <w:adjustRightInd w:val="0"/>
+        <w:spacing w:after="0" w:line="240" w:lineRule="auto"/>
+        <w:rPr>
+          <w:rFonts w:ascii="Courier New" w:hAnsi="Courier New" w:cs="Courier New"/>
+          <w:sz w:val="20"/>
+          <w:szCs w:val="20"/>
+          <w:lang w:val="en-PK"/>
+        </w:rPr>
+      </w:pPr>
+      <w:r>
+        <w:rPr>
+          <w:rFonts w:ascii="Courier New" w:hAnsi="Courier New" w:cs="Courier New"/>
+          <w:color w:val="228B22"/>
+          <w:sz w:val="20"/>
+          <w:szCs w:val="20"/>
+          <w:lang w:val="en-PK"/>
+        </w:rPr>
+        <w:t>%To find max height covered we would take derivative of displacement with</w:t>
+      </w:r>
+    </w:p>
+    <w:p>
+      <w:pPr>
+        <w:autoSpaceDE w:val="0"/>
+        <w:autoSpaceDN w:val="0"/>
+        <w:adjustRightInd w:val="0"/>
+        <w:spacing w:after="0" w:line="240" w:lineRule="auto"/>
+        <w:rPr>
+          <w:rFonts w:ascii="Courier New" w:hAnsi="Courier New" w:cs="Courier New"/>
+          <w:sz w:val="20"/>
+          <w:szCs w:val="20"/>
+          <w:lang w:val="en-PK"/>
+        </w:rPr>
+      </w:pPr>
+      <w:r>
+        <w:rPr>
+          <w:rFonts w:ascii="Courier New" w:hAnsi="Courier New" w:cs="Courier New"/>
+          <w:color w:val="228B22"/>
+          <w:sz w:val="20"/>
+          <w:szCs w:val="20"/>
+          <w:lang w:val="en-PK"/>
+        </w:rPr>
+        <w:t>%</w:t>
+      </w:r>
+      <w:proofErr w:type="gramStart"/>
+      <w:r>
+        <w:rPr>
+          <w:rFonts w:ascii="Courier New" w:hAnsi="Courier New" w:cs="Courier New"/>
+          <w:color w:val="228B22"/>
+          <w:sz w:val="20"/>
+          <w:szCs w:val="20"/>
+          <w:lang w:val="en-PK"/>
+        </w:rPr>
+        <w:t>respect</w:t>
+      </w:r>
+      <w:proofErr w:type="gramEnd"/>
+      <w:r>
+        <w:rPr>
+          <w:rFonts w:ascii="Courier New" w:hAnsi="Courier New" w:cs="Courier New"/>
+          <w:color w:val="228B22"/>
+          <w:sz w:val="20"/>
+          <w:szCs w:val="20"/>
+          <w:lang w:val="en-PK"/>
+        </w:rPr>
+        <w:t xml:space="preserve"> to time</w:t>
+      </w:r>
+    </w:p>
+    <w:p>
+      <w:pPr>
+        <w:autoSpaceDE w:val="0"/>
+        <w:autoSpaceDN w:val="0"/>
+        <w:adjustRightInd w:val="0"/>
+        <w:spacing w:after="0" w:line="240" w:lineRule="auto"/>
+        <w:rPr>
+          <w:rFonts w:ascii="Courier New" w:hAnsi="Courier New" w:cs="Courier New"/>
+          <w:sz w:val="20"/>
+          <w:szCs w:val="20"/>
+          <w:lang w:val="en-PK"/>
+        </w:rPr>
+      </w:pPr>
+      <w:r>
+        <w:rPr>
+          <w:rFonts w:ascii="Courier New" w:hAnsi="Courier New" w:cs="Courier New"/>
+          <w:color w:val="228B22"/>
+          <w:sz w:val="20"/>
+          <w:szCs w:val="20"/>
+          <w:lang w:val="en-PK"/>
+        </w:rPr>
+        <w:t>%</w:t>
+      </w:r>
+      <w:proofErr w:type="gramStart"/>
+      <w:r>
+        <w:rPr>
+          <w:rFonts w:ascii="Courier New" w:hAnsi="Courier New" w:cs="Courier New"/>
+          <w:color w:val="228B22"/>
+          <w:sz w:val="20"/>
+          <w:szCs w:val="20"/>
+          <w:lang w:val="en-PK"/>
+        </w:rPr>
+        <w:t>we</w:t>
+      </w:r>
+      <w:proofErr w:type="gramEnd"/>
+      <w:r>
+        <w:rPr>
+          <w:rFonts w:ascii="Courier New" w:hAnsi="Courier New" w:cs="Courier New"/>
+          <w:color w:val="228B22"/>
+          <w:sz w:val="20"/>
+          <w:szCs w:val="20"/>
+          <w:lang w:val="en-PK"/>
+        </w:rPr>
+        <w:t xml:space="preserve"> know at peak height derivative gets zero</w:t>
+      </w:r>
+    </w:p>
+    <w:p>
+      <w:pPr>
+        <w:autoSpaceDE w:val="0"/>
+        <w:autoSpaceDN w:val="0"/>
+        <w:adjustRightInd w:val="0"/>
+        <w:spacing w:after="0" w:line="240" w:lineRule="auto"/>
+        <w:rPr>
+          <w:rFonts w:ascii="Courier New" w:hAnsi="Courier New" w:cs="Courier New"/>
+          <w:sz w:val="20"/>
+          <w:szCs w:val="20"/>
+          <w:lang w:val="en-PK"/>
+        </w:rPr>
+      </w:pPr>
+      <w:r>
+        <w:rPr>
+          <w:rFonts w:ascii="Courier New" w:hAnsi="Courier New" w:cs="Courier New"/>
+          <w:color w:val="228B22"/>
+          <w:sz w:val="20"/>
+          <w:szCs w:val="20"/>
+          <w:lang w:val="en-PK"/>
+        </w:rPr>
+        <w:t>%Solve equation at derivative equal to zero would give solutions for</w:t>
+      </w:r>
+    </w:p>
+    <w:p>
+      <w:pPr>
+        <w:autoSpaceDE w:val="0"/>
+        <w:autoSpaceDN w:val="0"/>
+        <w:adjustRightInd w:val="0"/>
+        <w:spacing w:after="0" w:line="240" w:lineRule="auto"/>
+        <w:rPr>
+          <w:rFonts w:ascii="Courier New" w:hAnsi="Courier New" w:cs="Courier New"/>
+          <w:sz w:val="20"/>
+          <w:szCs w:val="20"/>
+          <w:lang w:val="en-PK"/>
+        </w:rPr>
+      </w:pPr>
+      <w:r>
+        <w:rPr>
+          <w:rFonts w:ascii="Courier New" w:hAnsi="Courier New" w:cs="Courier New"/>
+          <w:color w:val="228B22"/>
+          <w:sz w:val="20"/>
+          <w:szCs w:val="20"/>
+          <w:lang w:val="en-PK"/>
+        </w:rPr>
+        <w:t>%</w:t>
+      </w:r>
+      <w:proofErr w:type="gramStart"/>
+      <w:r>
+        <w:rPr>
+          <w:rFonts w:ascii="Courier New" w:hAnsi="Courier New" w:cs="Courier New"/>
+          <w:color w:val="228B22"/>
+          <w:sz w:val="20"/>
+          <w:szCs w:val="20"/>
+          <w:lang w:val="en-PK"/>
+        </w:rPr>
+        <w:t>possible</w:t>
+      </w:r>
+      <w:proofErr w:type="gramEnd"/>
+      <w:r>
+        <w:rPr>
+          <w:rFonts w:ascii="Courier New" w:hAnsi="Courier New" w:cs="Courier New"/>
+          <w:color w:val="228B22"/>
+          <w:sz w:val="20"/>
+          <w:szCs w:val="20"/>
+          <w:lang w:val="en-PK"/>
+        </w:rPr>
+        <w:t xml:space="preserve"> </w:t>
+      </w:r>
+      <w:proofErr w:type="spellStart"/>
+      <w:r>
+        <w:rPr>
+          <w:rFonts w:ascii="Courier New" w:hAnsi="Courier New" w:cs="Courier New"/>
+          <w:color w:val="228B22"/>
+          <w:sz w:val="20"/>
+          <w:szCs w:val="20"/>
+          <w:lang w:val="en-PK"/>
+        </w:rPr>
+        <w:t>maximas</w:t>
+      </w:r>
+      <w:proofErr w:type="spellEnd"/>
+    </w:p>
+    <w:p>
+      <w:pPr>
+        <w:autoSpaceDE w:val="0"/>
+        <w:autoSpaceDN w:val="0"/>
+        <w:adjustRightInd w:val="0"/>
+        <w:spacing w:after="0" w:line="240" w:lineRule="auto"/>
+        <w:rPr>
+          <w:rFonts w:ascii="Courier New" w:hAnsi="Courier New" w:cs="Courier New"/>
+          <w:sz w:val="20"/>
+          <w:szCs w:val="20"/>
+          <w:lang w:val="en-PK"/>
+        </w:rPr>
+      </w:pPr>
+      <w:proofErr w:type="spellStart"/>
+      <w:r>
+        <w:rPr>
+          <w:rFonts w:ascii="Courier New" w:hAnsi="Courier New" w:cs="Courier New"/>
+          <w:color w:val="000000"/>
+          <w:sz w:val="20"/>
+          <w:szCs w:val="20"/>
+          <w:lang w:val="en-PK"/>
+        </w:rPr>
+        <w:t>displacementExpressionYDerivative</w:t>
+      </w:r>
+      <w:proofErr w:type="spellEnd"/>
+      <w:r>
+        <w:rPr>
+          <w:rFonts w:ascii="Courier New" w:hAnsi="Courier New" w:cs="Courier New"/>
+          <w:color w:val="000000"/>
+          <w:sz w:val="20"/>
+          <w:szCs w:val="20"/>
+          <w:lang w:val="en-PK"/>
+        </w:rPr>
+        <w:t xml:space="preserve"> = </w:t>
+      </w:r>
+      <w:proofErr w:type="gramStart"/>
+      <w:r>
+        <w:rPr>
+          <w:rFonts w:ascii="Courier New" w:hAnsi="Courier New" w:cs="Courier New"/>
+          <w:color w:val="000000"/>
+          <w:sz w:val="20"/>
+          <w:szCs w:val="20"/>
+          <w:lang w:val="en-PK"/>
+        </w:rPr>
+        <w:t>diff(</w:t>
+      </w:r>
+      <w:proofErr w:type="spellStart"/>
+      <w:proofErr w:type="gramEnd"/>
+      <w:r>
+        <w:rPr>
+          <w:rFonts w:ascii="Courier New" w:hAnsi="Courier New" w:cs="Courier New"/>
+          <w:color w:val="000000"/>
+          <w:sz w:val="20"/>
+          <w:szCs w:val="20"/>
+          <w:lang w:val="en-PK"/>
+        </w:rPr>
+        <w:t>vectorDisplacementY</w:t>
+      </w:r>
+      <w:proofErr w:type="spellEnd"/>
+      <w:r>
+        <w:rPr>
+          <w:rFonts w:ascii="Courier New" w:hAnsi="Courier New" w:cs="Courier New"/>
+          <w:color w:val="000000"/>
+          <w:sz w:val="20"/>
+          <w:szCs w:val="20"/>
+          <w:lang w:val="en-PK"/>
+        </w:rPr>
+        <w:t>, time)</w:t>
+      </w:r>
+    </w:p>
+    <w:p>
+      <w:pPr>
+        <w:autoSpaceDE w:val="0"/>
+        <w:autoSpaceDN w:val="0"/>
+        <w:adjustRightInd w:val="0"/>
+        <w:spacing w:after="0" w:line="240" w:lineRule="auto"/>
+        <w:rPr>
+          <w:rFonts w:ascii="Courier New" w:hAnsi="Courier New" w:cs="Courier New"/>
+          <w:sz w:val="20"/>
+          <w:szCs w:val="20"/>
+          <w:lang w:val="en-PK"/>
+        </w:rPr>
+      </w:pPr>
+      <w:proofErr w:type="spellStart"/>
+      <w:r>
+        <w:rPr>
+          <w:rFonts w:ascii="Courier New" w:hAnsi="Courier New" w:cs="Courier New"/>
+          <w:color w:val="000000"/>
+          <w:sz w:val="20"/>
+          <w:szCs w:val="20"/>
+          <w:lang w:val="en-PK"/>
+        </w:rPr>
+        <w:t>timeSolutionRoots</w:t>
+      </w:r>
+      <w:proofErr w:type="spellEnd"/>
+      <w:r>
+        <w:rPr>
+          <w:rFonts w:ascii="Courier New" w:hAnsi="Courier New" w:cs="Courier New"/>
+          <w:color w:val="000000"/>
+          <w:sz w:val="20"/>
+          <w:szCs w:val="20"/>
+          <w:lang w:val="en-PK"/>
+        </w:rPr>
+        <w:t xml:space="preserve"> = solve(</w:t>
+      </w:r>
+      <w:proofErr w:type="spellStart"/>
+      <w:proofErr w:type="gramStart"/>
+      <w:r>
+        <w:rPr>
+          <w:rFonts w:ascii="Courier New" w:hAnsi="Courier New" w:cs="Courier New"/>
+          <w:color w:val="000000"/>
+          <w:sz w:val="20"/>
+          <w:szCs w:val="20"/>
+          <w:lang w:val="en-PK"/>
+        </w:rPr>
+        <w:t>displacementExpressionYDerivative,time</w:t>
+      </w:r>
+      <w:proofErr w:type="spellEnd"/>
+      <w:proofErr w:type="gramEnd"/>
+      <w:r>
+        <w:rPr>
+          <w:rFonts w:ascii="Courier New" w:hAnsi="Courier New" w:cs="Courier New"/>
+          <w:color w:val="000000"/>
+          <w:sz w:val="20"/>
+          <w:szCs w:val="20"/>
+          <w:lang w:val="en-PK"/>
+        </w:rPr>
+        <w:t>)</w:t>
+      </w:r>
+    </w:p>
+    <w:p>
+      <w:pPr>
+        <w:autoSpaceDE w:val="0"/>
+        <w:autoSpaceDN w:val="0"/>
+        <w:adjustRightInd w:val="0"/>
+        <w:spacing w:after="0" w:line="240" w:lineRule="auto"/>
+        <w:rPr>
+          <w:rFonts w:ascii="Courier New" w:hAnsi="Courier New" w:cs="Courier New"/>
+          <w:sz w:val="20"/>
+          <w:szCs w:val="20"/>
+          <w:lang w:val="en-PK"/>
+        </w:rPr>
+      </w:pPr>
+      <w:r>
+        <w:rPr>
+          <w:rFonts w:ascii="Courier New" w:hAnsi="Courier New" w:cs="Courier New"/>
+          <w:color w:val="228B22"/>
+          <w:sz w:val="20"/>
+          <w:szCs w:val="20"/>
+          <w:lang w:val="en-PK"/>
+        </w:rPr>
+        <w:t>%Now substituting in time solution roots in displacement equations to get max</w:t>
+      </w:r>
+    </w:p>
+    <w:p>
+      <w:pPr>
+        <w:autoSpaceDE w:val="0"/>
+        <w:autoSpaceDN w:val="0"/>
+        <w:adjustRightInd w:val="0"/>
+        <w:spacing w:after="0" w:line="240" w:lineRule="auto"/>
+        <w:rPr>
+          <w:rFonts w:ascii="Courier New" w:hAnsi="Courier New" w:cs="Courier New"/>
+          <w:sz w:val="20"/>
+          <w:szCs w:val="20"/>
+          <w:lang w:val="en-PK"/>
+        </w:rPr>
+      </w:pPr>
+      <w:r>
+        <w:rPr>
+          <w:rFonts w:ascii="Courier New" w:hAnsi="Courier New" w:cs="Courier New"/>
+          <w:color w:val="228B22"/>
+          <w:sz w:val="20"/>
+          <w:szCs w:val="20"/>
+          <w:lang w:val="en-PK"/>
+        </w:rPr>
+        <w:t>%</w:t>
+      </w:r>
+      <w:proofErr w:type="gramStart"/>
+      <w:r>
+        <w:rPr>
+          <w:rFonts w:ascii="Courier New" w:hAnsi="Courier New" w:cs="Courier New"/>
+          <w:color w:val="228B22"/>
+          <w:sz w:val="20"/>
+          <w:szCs w:val="20"/>
+          <w:lang w:val="en-PK"/>
+        </w:rPr>
+        <w:t>displacement</w:t>
+      </w:r>
+      <w:proofErr w:type="gramEnd"/>
+      <w:r>
+        <w:rPr>
+          <w:rFonts w:ascii="Courier New" w:hAnsi="Courier New" w:cs="Courier New"/>
+          <w:color w:val="228B22"/>
+          <w:sz w:val="20"/>
+          <w:szCs w:val="20"/>
+          <w:lang w:val="en-PK"/>
+        </w:rPr>
+        <w:t xml:space="preserve"> in y direction</w:t>
+      </w:r>
+    </w:p>
+    <w:p>
+      <w:pPr>
+        <w:autoSpaceDE w:val="0"/>
+        <w:autoSpaceDN w:val="0"/>
+        <w:adjustRightInd w:val="0"/>
+        <w:spacing w:after="0" w:line="240" w:lineRule="auto"/>
+        <w:rPr>
+          <w:rFonts w:ascii="Courier New" w:hAnsi="Courier New" w:cs="Courier New"/>
+          <w:sz w:val="20"/>
+          <w:szCs w:val="20"/>
+          <w:lang w:val="en-PK"/>
+        </w:rPr>
+      </w:pPr>
+      <w:proofErr w:type="spellStart"/>
+      <w:r>
+        <w:rPr>
+          <w:rFonts w:ascii="Courier New" w:hAnsi="Courier New" w:cs="Courier New"/>
+          <w:color w:val="000000"/>
+          <w:sz w:val="20"/>
+          <w:szCs w:val="20"/>
+          <w:lang w:val="en-PK"/>
+        </w:rPr>
+        <w:t>MaximasAndMinimas</w:t>
+      </w:r>
+      <w:proofErr w:type="spellEnd"/>
+      <w:r>
+        <w:rPr>
+          <w:rFonts w:ascii="Courier New" w:hAnsi="Courier New" w:cs="Courier New"/>
+          <w:color w:val="000000"/>
+          <w:sz w:val="20"/>
+          <w:szCs w:val="20"/>
+          <w:lang w:val="en-PK"/>
+        </w:rPr>
+        <w:t xml:space="preserve"> = </w:t>
+      </w:r>
+      <w:proofErr w:type="spellStart"/>
+      <w:r>
+        <w:rPr>
+          <w:rFonts w:ascii="Courier New" w:hAnsi="Courier New" w:cs="Courier New"/>
+          <w:color w:val="000000"/>
+          <w:sz w:val="20"/>
+          <w:szCs w:val="20"/>
+          <w:lang w:val="en-PK"/>
+        </w:rPr>
+        <w:t>vpa</w:t>
+      </w:r>
+      <w:proofErr w:type="spellEnd"/>
+      <w:r>
+        <w:rPr>
+          <w:rFonts w:ascii="Courier New" w:hAnsi="Courier New" w:cs="Courier New"/>
+          <w:color w:val="000000"/>
+          <w:sz w:val="20"/>
+          <w:szCs w:val="20"/>
+          <w:lang w:val="en-PK"/>
+        </w:rPr>
+        <w:t>(subs(</w:t>
+      </w:r>
+      <w:proofErr w:type="spellStart"/>
+      <w:proofErr w:type="gramStart"/>
+      <w:r>
+        <w:rPr>
+          <w:rFonts w:ascii="Courier New" w:hAnsi="Courier New" w:cs="Courier New"/>
+          <w:color w:val="000000"/>
+          <w:sz w:val="20"/>
+          <w:szCs w:val="20"/>
+          <w:lang w:val="en-PK"/>
+        </w:rPr>
+        <w:t>displacementExpressionY,time</w:t>
+      </w:r>
+      <w:proofErr w:type="gramEnd"/>
+      <w:r>
+        <w:rPr>
+          <w:rFonts w:ascii="Courier New" w:hAnsi="Courier New" w:cs="Courier New"/>
+          <w:color w:val="000000"/>
+          <w:sz w:val="20"/>
+          <w:szCs w:val="20"/>
+          <w:lang w:val="en-PK"/>
+        </w:rPr>
+        <w:t>,timeSolutionRoots</w:t>
+      </w:r>
+      <w:proofErr w:type="spellEnd"/>
+      <w:r>
+        <w:rPr>
+          <w:rFonts w:ascii="Courier New" w:hAnsi="Courier New" w:cs="Courier New"/>
+          <w:color w:val="000000"/>
+          <w:sz w:val="20"/>
+          <w:szCs w:val="20"/>
+          <w:lang w:val="en-PK"/>
+        </w:rPr>
+        <w:t>))</w:t>
+      </w:r>
+    </w:p>
+    <w:p>
+      <w:pPr>
+        <w:autoSpaceDE w:val="0"/>
+        <w:autoSpaceDN w:val="0"/>
+        <w:adjustRightInd w:val="0"/>
+        <w:spacing w:after="0" w:line="240" w:lineRule="auto"/>
+        <w:rPr>
+          <w:rFonts w:ascii="Courier New" w:hAnsi="Courier New" w:cs="Courier New"/>
+          <w:sz w:val="20"/>
+          <w:szCs w:val="20"/>
+          <w:lang w:val="en-PK"/>
+        </w:rPr>
+      </w:pPr>
+      <w:proofErr w:type="spellStart"/>
+      <w:r>
+        <w:rPr>
+          <w:rFonts w:ascii="Courier New" w:hAnsi="Courier New" w:cs="Courier New"/>
+          <w:color w:val="000000"/>
+          <w:sz w:val="20"/>
+          <w:szCs w:val="20"/>
+          <w:lang w:val="en-PK"/>
+        </w:rPr>
+        <w:t>maxHeight</w:t>
+      </w:r>
+      <w:proofErr w:type="spellEnd"/>
+      <w:r>
+        <w:rPr>
+          <w:rFonts w:ascii="Courier New" w:hAnsi="Courier New" w:cs="Courier New"/>
+          <w:color w:val="000000"/>
+          <w:sz w:val="20"/>
+          <w:szCs w:val="20"/>
+          <w:lang w:val="en-PK"/>
+        </w:rPr>
+        <w:t xml:space="preserve"> = </w:t>
+      </w:r>
+      <w:proofErr w:type="gramStart"/>
+      <w:r>
+        <w:rPr>
+          <w:rFonts w:ascii="Courier New" w:hAnsi="Courier New" w:cs="Courier New"/>
+          <w:color w:val="000000"/>
+          <w:sz w:val="20"/>
+          <w:szCs w:val="20"/>
+          <w:lang w:val="en-PK"/>
+        </w:rPr>
+        <w:t>max(</w:t>
+      </w:r>
+      <w:proofErr w:type="spellStart"/>
+      <w:proofErr w:type="gramEnd"/>
+      <w:r>
+        <w:rPr>
+          <w:rFonts w:ascii="Courier New" w:hAnsi="Courier New" w:cs="Courier New"/>
+          <w:color w:val="000000"/>
+          <w:sz w:val="20"/>
+          <w:szCs w:val="20"/>
+          <w:lang w:val="en-PK"/>
+        </w:rPr>
+        <w:t>MaximasAndMinimas</w:t>
+      </w:r>
+      <w:proofErr w:type="spellEnd"/>
+      <w:r>
+        <w:rPr>
+          <w:rFonts w:ascii="Courier New" w:hAnsi="Courier New" w:cs="Courier New"/>
+          <w:color w:val="000000"/>
+          <w:sz w:val="20"/>
+          <w:szCs w:val="20"/>
+          <w:lang w:val="en-PK"/>
+        </w:rPr>
+        <w:t>)</w:t>
+      </w:r>
+    </w:p>
+    <w:p>
+      <w:pPr>
+        <w:autoSpaceDE w:val="0"/>
+        <w:autoSpaceDN w:val="0"/>
+        <w:adjustRightInd w:val="0"/>
+        <w:spacing w:after="0" w:line="240" w:lineRule="auto"/>
+        <w:rPr>
+          <w:rFonts w:ascii="Courier New" w:hAnsi="Courier New" w:cs="Courier New"/>
+          <w:sz w:val="20"/>
+          <w:szCs w:val="20"/>
+          <w:lang w:val="en-PK"/>
+        </w:rPr>
+      </w:pPr>
+      <w:r>
+        <w:rPr>
+          <w:rFonts w:ascii="Courier New" w:hAnsi="Courier New" w:cs="Courier New"/>
+          <w:color w:val="0000FF"/>
+          <w:sz w:val="20"/>
+          <w:szCs w:val="20"/>
+          <w:lang w:val="en-PK"/>
+        </w:rPr>
+        <w:t>end</w:t>
+      </w:r>
+    </w:p>
+    <w:p>
+      <w:pPr>
+        <w:autoSpaceDE w:val="0"/>
+        <w:autoSpaceDN w:val="0"/>
+        <w:adjustRightInd w:val="0"/>
+        <w:spacing w:after="0" w:line="240" w:lineRule="auto"/>
+        <w:rPr>
+          <w:rFonts w:ascii="Courier New" w:hAnsi="Courier New" w:cs="Courier New"/>
+          <w:sz w:val="20"/>
+          <w:szCs w:val="20"/>
+          <w:lang w:val="en-PK"/>
+        </w:rPr>
+      </w:pPr>
+    </w:p>
+    <w:p>
+      <w:pPr>
+        <w:autoSpaceDE w:val="0"/>
+        <w:autoSpaceDN w:val="0"/>
+        <w:adjustRightInd w:val="0"/>
+        <w:spacing w:after="0" w:line="240" w:lineRule="auto"/>
+        <w:rPr>
+          <w:rFonts w:ascii="Courier New" w:hAnsi="Courier New" w:cs="Courier New"/>
+          <w:sz w:val="20"/>
+          <w:szCs w:val="20"/>
+          <w:lang w:val="en-PK"/>
+        </w:rPr>
+      </w:pPr>
+    </w:p>
+    <w:p>
+      <w:pPr>
+        <w:rPr>
+          <w:rFonts w:ascii="Times New Roman" w:eastAsiaTheme="minorEastAsia" w:hAnsi="Times New Roman" w:cs="Times New Roman"/>
+          <w:b/>
+          <w:bCs/>
+          <w:sz w:val="24"/>
+          <w:szCs w:val="24"/>
+        </w:rPr>
+      </w:pPr>
+      <w:r>
+        <w:rPr>
+          <w:rFonts w:ascii="Times New Roman" w:eastAsiaTheme="minorEastAsia" w:hAnsi="Times New Roman" w:cs="Times New Roman"/>
+          <w:b/>
+          <w:bCs/>
+          <w:sz w:val="24"/>
+          <w:szCs w:val="24"/>
+        </w:rPr>
+        <w:t>MATLAB Script Code:</w:t>
+      </w:r>
+    </w:p>
+    <w:p>
+      <w:pPr>
+        <w:autoSpaceDE w:val="0"/>
+        <w:autoSpaceDN w:val="0"/>
+        <w:adjustRightInd w:val="0"/>
+        <w:spacing w:after="0" w:line="240" w:lineRule="auto"/>
+        <w:rPr>
+          <w:rFonts w:ascii="Courier New" w:hAnsi="Courier New" w:cs="Courier New"/>
+          <w:sz w:val="20"/>
+          <w:szCs w:val="20"/>
+          <w:lang w:val="en-PK"/>
+        </w:rPr>
+      </w:pPr>
+      <w:proofErr w:type="spellStart"/>
+      <w:r>
+        <w:rPr>
+          <w:rFonts w:ascii="Courier New" w:hAnsi="Courier New" w:cs="Courier New"/>
+          <w:color w:val="000000"/>
+          <w:sz w:val="20"/>
+          <w:szCs w:val="20"/>
+          <w:lang w:val="en-PK"/>
+        </w:rPr>
+        <w:t>clc</w:t>
+      </w:r>
+      <w:proofErr w:type="spellEnd"/>
+    </w:p>
+    <w:p>
+      <w:pPr>
+        <w:autoSpaceDE w:val="0"/>
+        <w:autoSpaceDN w:val="0"/>
+        <w:adjustRightInd w:val="0"/>
+        <w:spacing w:after="0" w:line="240" w:lineRule="auto"/>
+        <w:rPr>
+          <w:rFonts w:ascii="Courier New" w:hAnsi="Courier New" w:cs="Courier New"/>
+          <w:sz w:val="20"/>
+          <w:szCs w:val="20"/>
+          <w:lang w:val="en-PK"/>
+        </w:rPr>
+      </w:pPr>
+      <w:r>
+        <w:rPr>
+          <w:rFonts w:ascii="Courier New" w:hAnsi="Courier New" w:cs="Courier New"/>
+          <w:color w:val="000000"/>
+          <w:sz w:val="20"/>
+          <w:szCs w:val="20"/>
+          <w:lang w:val="en-PK"/>
+        </w:rPr>
+        <w:t xml:space="preserve">clear </w:t>
+      </w:r>
+      <w:r>
+        <w:rPr>
+          <w:rFonts w:ascii="Courier New" w:hAnsi="Courier New" w:cs="Courier New"/>
+          <w:color w:val="A020F0"/>
+          <w:sz w:val="20"/>
+          <w:szCs w:val="20"/>
+          <w:lang w:val="en-PK"/>
+        </w:rPr>
+        <w:t>all</w:t>
+      </w:r>
+    </w:p>
+    <w:p>
+      <w:pPr>
+        <w:autoSpaceDE w:val="0"/>
+        <w:autoSpaceDN w:val="0"/>
+        <w:adjustRightInd w:val="0"/>
+        <w:spacing w:after="0" w:line="240" w:lineRule="auto"/>
+        <w:rPr>
+          <w:rFonts w:ascii="Courier New" w:hAnsi="Courier New" w:cs="Courier New"/>
+          <w:sz w:val="20"/>
+          <w:szCs w:val="20"/>
+          <w:lang w:val="en-PK"/>
+        </w:rPr>
+      </w:pPr>
+      <w:r>
+        <w:rPr>
+          <w:rFonts w:ascii="Courier New" w:hAnsi="Courier New" w:cs="Courier New"/>
+          <w:color w:val="A020F0"/>
+          <w:sz w:val="20"/>
+          <w:szCs w:val="20"/>
+          <w:lang w:val="en-PK"/>
+        </w:rPr>
+        <w:t xml:space="preserve"> </w:t>
+      </w:r>
+    </w:p>
+    <w:p>
+      <w:pPr>
+        <w:autoSpaceDE w:val="0"/>
+        <w:autoSpaceDN w:val="0"/>
+        <w:adjustRightInd w:val="0"/>
+        <w:spacing w:after="0" w:line="240" w:lineRule="auto"/>
+        <w:rPr>
+          <w:rFonts w:ascii="Courier New" w:hAnsi="Courier New" w:cs="Courier New"/>
+          <w:sz w:val="20"/>
+          <w:szCs w:val="20"/>
+          <w:lang w:val="en-PK"/>
+        </w:rPr>
+      </w:pPr>
+      <w:proofErr w:type="spellStart"/>
+      <w:r>
+        <w:rPr>
+          <w:rFonts w:ascii="Courier New" w:hAnsi="Courier New" w:cs="Courier New"/>
+          <w:color w:val="000000"/>
+          <w:sz w:val="20"/>
+          <w:szCs w:val="20"/>
+          <w:lang w:val="en-PK"/>
+        </w:rPr>
+        <w:t>syms</w:t>
+      </w:r>
+      <w:proofErr w:type="spellEnd"/>
+      <w:r>
+        <w:rPr>
+          <w:rFonts w:ascii="Courier New" w:hAnsi="Courier New" w:cs="Courier New"/>
+          <w:color w:val="000000"/>
+          <w:sz w:val="20"/>
+          <w:szCs w:val="20"/>
+          <w:lang w:val="en-PK"/>
+        </w:rPr>
+        <w:t xml:space="preserve"> </w:t>
+      </w:r>
+      <w:r>
+        <w:rPr>
+          <w:rFonts w:ascii="Courier New" w:hAnsi="Courier New" w:cs="Courier New"/>
+          <w:color w:val="A020F0"/>
+          <w:sz w:val="20"/>
+          <w:szCs w:val="20"/>
+          <w:lang w:val="en-PK"/>
+        </w:rPr>
+        <w:t>x</w:t>
+      </w:r>
+    </w:p>
+    <w:p>
+      <w:pPr>
+        <w:autoSpaceDE w:val="0"/>
+        <w:autoSpaceDN w:val="0"/>
+        <w:adjustRightInd w:val="0"/>
+        <w:spacing w:after="0" w:line="240" w:lineRule="auto"/>
+        <w:rPr>
+          <w:rFonts w:ascii="Courier New" w:hAnsi="Courier New" w:cs="Courier New"/>
+          <w:sz w:val="20"/>
+          <w:szCs w:val="20"/>
+          <w:lang w:val="en-PK"/>
+        </w:rPr>
+      </w:pPr>
+      <w:r>
+        <w:rPr>
+          <w:rFonts w:ascii="Courier New" w:hAnsi="Courier New" w:cs="Courier New"/>
+          <w:color w:val="A020F0"/>
+          <w:sz w:val="20"/>
+          <w:szCs w:val="20"/>
+          <w:lang w:val="en-PK"/>
+        </w:rPr>
+        <w:t xml:space="preserve"> </w:t>
+      </w:r>
+    </w:p>
+    <w:p>
+      <w:pPr>
+        <w:autoSpaceDE w:val="0"/>
+        <w:autoSpaceDN w:val="0"/>
+        <w:adjustRightInd w:val="0"/>
+        <w:spacing w:after="0" w:line="240" w:lineRule="auto"/>
+        <w:rPr>
+          <w:rFonts w:ascii="Courier New" w:hAnsi="Courier New" w:cs="Courier New"/>
+          <w:sz w:val="20"/>
+          <w:szCs w:val="20"/>
+          <w:lang w:val="en-PK"/>
+        </w:rPr>
+      </w:pPr>
+      <w:r>
+        <w:rPr>
+          <w:rFonts w:ascii="Courier New" w:hAnsi="Courier New" w:cs="Courier New"/>
+          <w:color w:val="228B22"/>
+          <w:sz w:val="20"/>
+          <w:szCs w:val="20"/>
+          <w:lang w:val="en-PK"/>
+        </w:rPr>
+        <w:t>%f= x*sin(x)</w:t>
+      </w:r>
+    </w:p>
+    <w:p>
+      <w:pPr>
+        <w:autoSpaceDE w:val="0"/>
+        <w:autoSpaceDN w:val="0"/>
+        <w:adjustRightInd w:val="0"/>
+        <w:spacing w:after="0" w:line="240" w:lineRule="auto"/>
+        <w:rPr>
+          <w:rFonts w:ascii="Courier New" w:hAnsi="Courier New" w:cs="Courier New"/>
+          <w:sz w:val="20"/>
+          <w:szCs w:val="20"/>
+          <w:lang w:val="en-PK"/>
+        </w:rPr>
+      </w:pPr>
+      <w:r>
+        <w:rPr>
+          <w:rFonts w:ascii="Courier New" w:hAnsi="Courier New" w:cs="Courier New"/>
+          <w:color w:val="228B22"/>
+          <w:sz w:val="20"/>
+          <w:szCs w:val="20"/>
+          <w:lang w:val="en-PK"/>
+        </w:rPr>
+        <w:t>%g=int(</w:t>
+      </w:r>
+      <w:proofErr w:type="spellStart"/>
+      <w:proofErr w:type="gramStart"/>
+      <w:r>
+        <w:rPr>
+          <w:rFonts w:ascii="Courier New" w:hAnsi="Courier New" w:cs="Courier New"/>
+          <w:color w:val="228B22"/>
+          <w:sz w:val="20"/>
+          <w:szCs w:val="20"/>
+          <w:lang w:val="en-PK"/>
+        </w:rPr>
+        <w:t>f,x</w:t>
+      </w:r>
+      <w:proofErr w:type="spellEnd"/>
+      <w:proofErr w:type="gramEnd"/>
+      <w:r>
+        <w:rPr>
+          <w:rFonts w:ascii="Courier New" w:hAnsi="Courier New" w:cs="Courier New"/>
+          <w:color w:val="228B22"/>
+          <w:sz w:val="20"/>
+          <w:szCs w:val="20"/>
+          <w:lang w:val="en-PK"/>
+        </w:rPr>
+        <w:t>)</w:t>
+      </w:r>
+    </w:p>
+    <w:p>
+      <w:pPr>
+        <w:autoSpaceDE w:val="0"/>
+        <w:autoSpaceDN w:val="0"/>
+        <w:adjustRightInd w:val="0"/>
+        <w:spacing w:after="0" w:line="240" w:lineRule="auto"/>
+        <w:rPr>
+          <w:rFonts w:ascii="Courier New" w:hAnsi="Courier New" w:cs="Courier New"/>
+          <w:sz w:val="20"/>
+          <w:szCs w:val="20"/>
+          <w:lang w:val="en-PK"/>
+        </w:rPr>
+      </w:pPr>
+      <w:r>
+        <w:rPr>
+          <w:rFonts w:ascii="Courier New" w:hAnsi="Courier New" w:cs="Courier New"/>
+          <w:color w:val="228B22"/>
+          <w:sz w:val="20"/>
+          <w:szCs w:val="20"/>
+          <w:lang w:val="en-PK"/>
+        </w:rPr>
+        <w:t>%h=diff(</w:t>
+      </w:r>
+      <w:proofErr w:type="spellStart"/>
+      <w:proofErr w:type="gramStart"/>
+      <w:r>
+        <w:rPr>
+          <w:rFonts w:ascii="Courier New" w:hAnsi="Courier New" w:cs="Courier New"/>
+          <w:color w:val="228B22"/>
+          <w:sz w:val="20"/>
+          <w:szCs w:val="20"/>
+          <w:lang w:val="en-PK"/>
+        </w:rPr>
+        <w:t>f,x</w:t>
+      </w:r>
+      <w:proofErr w:type="spellEnd"/>
+      <w:proofErr w:type="gramEnd"/>
+      <w:r>
+        <w:rPr>
+          <w:rFonts w:ascii="Courier New" w:hAnsi="Courier New" w:cs="Courier New"/>
+          <w:color w:val="228B22"/>
+          <w:sz w:val="20"/>
+          <w:szCs w:val="20"/>
+          <w:lang w:val="en-PK"/>
+        </w:rPr>
+        <w:t>)</w:t>
+      </w:r>
+    </w:p>
+    <w:p>
+      <w:pPr>
+        <w:autoSpaceDE w:val="0"/>
+        <w:autoSpaceDN w:val="0"/>
+        <w:adjustRightInd w:val="0"/>
+        <w:spacing w:after="0" w:line="240" w:lineRule="auto"/>
+        <w:rPr>
+          <w:rFonts w:ascii="Courier New" w:hAnsi="Courier New" w:cs="Courier New"/>
+          <w:sz w:val="20"/>
+          <w:szCs w:val="20"/>
+          <w:lang w:val="en-PK"/>
+        </w:rPr>
+      </w:pPr>
+      <w:r>
+        <w:rPr>
+          <w:rFonts w:ascii="Courier New" w:hAnsi="Courier New" w:cs="Courier New"/>
+          <w:color w:val="228B22"/>
+          <w:sz w:val="20"/>
+          <w:szCs w:val="20"/>
+          <w:lang w:val="en-PK"/>
+        </w:rPr>
+        <w:t xml:space="preserve"> </w:t>
+      </w:r>
+    </w:p>
+    <w:p>
+      <w:pPr>
+        <w:autoSpaceDE w:val="0"/>
+        <w:autoSpaceDN w:val="0"/>
+        <w:adjustRightInd w:val="0"/>
+        <w:spacing w:after="0" w:line="240" w:lineRule="auto"/>
+        <w:rPr>
+          <w:rFonts w:ascii="Courier New" w:hAnsi="Courier New" w:cs="Courier New"/>
+          <w:sz w:val="20"/>
+          <w:szCs w:val="20"/>
+          <w:lang w:val="en-PK"/>
+        </w:rPr>
+      </w:pPr>
+      <w:r>
+        <w:rPr>
+          <w:rFonts w:ascii="Courier New" w:hAnsi="Courier New" w:cs="Courier New"/>
+          <w:color w:val="228B22"/>
+          <w:sz w:val="20"/>
+          <w:szCs w:val="20"/>
+          <w:lang w:val="en-PK"/>
+        </w:rPr>
+        <w:t>%output=</w:t>
+      </w:r>
+      <w:proofErr w:type="spellStart"/>
+      <w:r>
+        <w:rPr>
+          <w:rFonts w:ascii="Courier New" w:hAnsi="Courier New" w:cs="Courier New"/>
+          <w:color w:val="228B22"/>
+          <w:sz w:val="20"/>
+          <w:szCs w:val="20"/>
+          <w:lang w:val="en-PK"/>
+        </w:rPr>
+        <w:t>vpa</w:t>
+      </w:r>
+      <w:proofErr w:type="spellEnd"/>
+      <w:r>
+        <w:rPr>
+          <w:rFonts w:ascii="Courier New" w:hAnsi="Courier New" w:cs="Courier New"/>
+          <w:color w:val="228B22"/>
+          <w:sz w:val="20"/>
+          <w:szCs w:val="20"/>
+          <w:lang w:val="en-PK"/>
+        </w:rPr>
+        <w:t>(subs(</w:t>
+      </w:r>
+      <w:proofErr w:type="gramStart"/>
+      <w:r>
+        <w:rPr>
+          <w:rFonts w:ascii="Courier New" w:hAnsi="Courier New" w:cs="Courier New"/>
+          <w:color w:val="228B22"/>
+          <w:sz w:val="20"/>
+          <w:szCs w:val="20"/>
+          <w:lang w:val="en-PK"/>
+        </w:rPr>
+        <w:t>f,x</w:t>
+      </w:r>
+      <w:proofErr w:type="gramEnd"/>
+      <w:r>
+        <w:rPr>
+          <w:rFonts w:ascii="Courier New" w:hAnsi="Courier New" w:cs="Courier New"/>
+          <w:color w:val="228B22"/>
+          <w:sz w:val="20"/>
+          <w:szCs w:val="20"/>
+          <w:lang w:val="en-PK"/>
+        </w:rPr>
+        <w:t>,90))</w:t>
+      </w:r>
+    </w:p>
+    <w:p>
+      <w:pPr>
+        <w:autoSpaceDE w:val="0"/>
+        <w:autoSpaceDN w:val="0"/>
+        <w:adjustRightInd w:val="0"/>
+        <w:spacing w:after="0" w:line="240" w:lineRule="auto"/>
+        <w:rPr>
+          <w:rFonts w:ascii="Courier New" w:hAnsi="Courier New" w:cs="Courier New"/>
+          <w:sz w:val="20"/>
+          <w:szCs w:val="20"/>
+          <w:lang w:val="en-PK"/>
+        </w:rPr>
+      </w:pPr>
+      <w:r>
+        <w:rPr>
+          <w:rFonts w:ascii="Courier New" w:hAnsi="Courier New" w:cs="Courier New"/>
+          <w:color w:val="228B22"/>
+          <w:sz w:val="20"/>
+          <w:szCs w:val="20"/>
+          <w:lang w:val="en-PK"/>
+        </w:rPr>
+        <w:t>%a = 90.5</w:t>
+      </w:r>
+    </w:p>
+    <w:p>
+      <w:pPr>
+        <w:autoSpaceDE w:val="0"/>
+        <w:autoSpaceDN w:val="0"/>
+        <w:adjustRightInd w:val="0"/>
+        <w:spacing w:after="0" w:line="240" w:lineRule="auto"/>
+        <w:rPr>
+          <w:rFonts w:ascii="Courier New" w:hAnsi="Courier New" w:cs="Courier New"/>
+          <w:sz w:val="20"/>
+          <w:szCs w:val="20"/>
+          <w:lang w:val="en-PK"/>
+        </w:rPr>
+      </w:pPr>
+      <w:r>
+        <w:rPr>
+          <w:rFonts w:ascii="Courier New" w:hAnsi="Courier New" w:cs="Courier New"/>
+          <w:color w:val="228B22"/>
+          <w:sz w:val="20"/>
+          <w:szCs w:val="20"/>
+          <w:lang w:val="en-PK"/>
+        </w:rPr>
+        <w:t xml:space="preserve"> </w:t>
+      </w:r>
+    </w:p>
+    <w:p>
+      <w:pPr>
+        <w:autoSpaceDE w:val="0"/>
+        <w:autoSpaceDN w:val="0"/>
+        <w:adjustRightInd w:val="0"/>
+        <w:spacing w:after="0" w:line="240" w:lineRule="auto"/>
+        <w:rPr>
+          <w:rFonts w:ascii="Courier New" w:hAnsi="Courier New" w:cs="Courier New"/>
+          <w:sz w:val="20"/>
+          <w:szCs w:val="20"/>
+          <w:lang w:val="en-PK"/>
+        </w:rPr>
+      </w:pPr>
+      <w:proofErr w:type="spellStart"/>
+      <w:r>
+        <w:rPr>
+          <w:rFonts w:ascii="Courier New" w:hAnsi="Courier New" w:cs="Courier New"/>
+          <w:color w:val="000000"/>
+          <w:sz w:val="20"/>
+          <w:szCs w:val="20"/>
+          <w:lang w:val="en-PK"/>
+        </w:rPr>
+        <w:t>output_test</w:t>
+      </w:r>
+      <w:proofErr w:type="spellEnd"/>
+      <w:r>
+        <w:rPr>
+          <w:rFonts w:ascii="Courier New" w:hAnsi="Courier New" w:cs="Courier New"/>
+          <w:color w:val="000000"/>
+          <w:sz w:val="20"/>
+          <w:szCs w:val="20"/>
+          <w:lang w:val="en-PK"/>
+        </w:rPr>
+        <w:t xml:space="preserve"> = </w:t>
+      </w:r>
+      <w:proofErr w:type="spellStart"/>
+      <w:proofErr w:type="gramStart"/>
+      <w:r>
+        <w:rPr>
+          <w:rFonts w:ascii="Courier New" w:hAnsi="Courier New" w:cs="Courier New"/>
+          <w:color w:val="000000"/>
+          <w:sz w:val="20"/>
+          <w:szCs w:val="20"/>
+          <w:lang w:val="en-PK"/>
+        </w:rPr>
+        <w:t>findMaxHeightAndPlotTrajectory</w:t>
+      </w:r>
+      <w:proofErr w:type="spellEnd"/>
+      <w:r>
+        <w:rPr>
+          <w:rFonts w:ascii="Courier New" w:hAnsi="Courier New" w:cs="Courier New"/>
+          <w:color w:val="000000"/>
+          <w:sz w:val="20"/>
+          <w:szCs w:val="20"/>
+          <w:lang w:val="en-PK"/>
+        </w:rPr>
+        <w:t>(</w:t>
+      </w:r>
+      <w:proofErr w:type="gramEnd"/>
+      <w:r>
+        <w:rPr>
+          <w:rFonts w:ascii="Courier New" w:hAnsi="Courier New" w:cs="Courier New"/>
+          <w:color w:val="000000"/>
+          <w:sz w:val="20"/>
+          <w:szCs w:val="20"/>
+          <w:lang w:val="en-PK"/>
+        </w:rPr>
+        <w:t>230, 39, 0:0.01:30)</w:t>
+      </w:r>
     </w:p>
     <w:p>
       <w:pPr>

</xml_diff>